<commit_message>
Modified the python script to sort apk files by jar size and rename apk. Added more info. for DroidSafe manual and config.
</commit_message>
<xml_diff>
--- a/AWS_Ubuntu_DroidSafe/DroidSafe Help Manual.docx
+++ b/AWS_Ubuntu_DroidSafe/DroidSafe Help Manual.docx
@@ -39,6 +39,9 @@
     <w:p/>
     <w:p/>
     <w:p>
+      <w:pPr>
+        <w:pStyle w:val="Heading2"/>
+      </w:pPr>
       <w:r>
         <w:t>SourceCallInfoChain.java:</w:t>
       </w:r>
@@ -403,6 +406,9 @@
     </w:p>
     <w:p/>
     <w:p>
+      <w:pPr>
+        <w:pStyle w:val="Heading2"/>
+      </w:pPr>
       <w:proofErr w:type="spellStart"/>
       <w:r>
         <w:t>SourceCallChainBuilder</w:t>
@@ -540,8 +546,10 @@
     <w:p/>
     <w:p/>
     <w:p>
-      <w:r>
-        <w:lastRenderedPageBreak/>
+      <w:pPr>
+        <w:pStyle w:val="Heading2"/>
+      </w:pPr>
+      <w:r>
         <w:t>Files and the places that generate the file:</w:t>
       </w:r>
     </w:p>
@@ -676,6 +684,9 @@
     </w:p>
     <w:p/>
     <w:p>
+      <w:pPr>
+        <w:pStyle w:val="Heading2"/>
+      </w:pPr>
       <w:r>
         <w:t xml:space="preserve">Main.java: </w:t>
       </w:r>
@@ -708,6 +719,9 @@
     </w:p>
     <w:p/>
     <w:p>
+      <w:pPr>
+        <w:pStyle w:val="Heading2"/>
+      </w:pPr>
       <w:proofErr w:type="spellStart"/>
       <w:r>
         <w:t>Callback</w:t>
@@ -768,19 +782,7 @@
           <w:szCs w:val="23"/>
           <w:shd w:val="clear" w:color="auto" w:fill="FFFFFF"/>
         </w:rPr>
-        <w:t xml:space="preserve"> a local disk. The remote computer is the other side of a dial-up modem and a satellite link. The latency and transfer time will be huge and you have other things to do. So, you </w:t>
-      </w:r>
-      <w:bookmarkStart w:id="0" w:name="_GoBack"/>
-      <w:bookmarkEnd w:id="0"/>
-      <w:r>
-        <w:rPr>
-          <w:rFonts w:ascii="Arial" w:eastAsia="Times New Roman" w:hAnsi="Arial" w:cs="Times New Roman"/>
-          <w:color w:val="242729"/>
-          <w:sz w:val="23"/>
-          <w:szCs w:val="23"/>
-          <w:shd w:val="clear" w:color="auto" w:fill="FFFFFF"/>
-        </w:rPr>
-        <w:t xml:space="preserve">have a function/method that will write a buffer to disk. You pass a pointer to this method to your network API, together with the remote URI and other stuff. This network call returns 'immediately' and you can do your other stuff. 30 seconds later, the first buffer from the remote computer arrives at the network layer. The network layer then calls the function that you passed during the setup and so the buffer gets written to disk - the network layer has 'called back'. Note that, in this example, the </w:t>
+        <w:t xml:space="preserve"> a local disk. The remote computer is the other side of a dial-up modem and a satellite link. The latency and transfer time will be huge and you have other things to do. So, you have a function/method that will write a buffer to disk. You pass a pointer to this method to your network API, together with the remote URI and other stuff. This network call returns 'immediately' and you can do your other stuff. 30 seconds later, the first buffer from the remote computer arrives at the network layer. The network layer then calls the function that you passed during the setup and so the buffer gets written to disk - the network layer has 'called back'. Note that, in this example, the </w:t>
       </w:r>
       <w:proofErr w:type="spellStart"/>
       <w:r>
@@ -1091,22 +1093,598 @@
     <w:p>
       <w:proofErr w:type="gramStart"/>
       <w:r>
+        <w:rPr>
+          <w:rStyle w:val="Heading3Char"/>
+        </w:rPr>
         <w:t>info</w:t>
       </w:r>
       <w:proofErr w:type="gramEnd"/>
       <w:r>
+        <w:rPr>
+          <w:rStyle w:val="Heading3Char"/>
+        </w:rPr>
         <w:t>-flow-results.txt</w:t>
       </w:r>
       <w:r>
+        <w:t xml:space="preserve"> </w:t>
+      </w:r>
+      <w:bookmarkStart w:id="0" w:name="_GoBack"/>
+      <w:r>
+        <w:t>(</w:t>
+      </w:r>
+      <w:r>
+        <w:t>// format is: **|&lt;entry-method&gt;|&lt;sink&gt;/&lt;cat&gt;/line|rx-src|&lt;source_rx/cat_list&gt;|arg-src|&lt;src_arg list</w:t>
+      </w:r>
+      <w:r>
+        <w:t>)</w:t>
+      </w:r>
+      <w:bookmarkEnd w:id="0"/>
+    </w:p>
+    <w:p>
+      <w:proofErr w:type="gramStart"/>
+      <w:r>
+        <w:rPr>
+          <w:rStyle w:val="Heading3Char"/>
+        </w:rPr>
+        <w:t>info</w:t>
+      </w:r>
+      <w:proofErr w:type="gramEnd"/>
+      <w:r>
+        <w:rPr>
+          <w:rStyle w:val="Heading3Char"/>
+        </w:rPr>
+        <w:t>-iflow-results.txt</w:t>
+      </w:r>
+      <w:r>
         <w:t xml:space="preserve"> (</w:t>
       </w:r>
-      <w:r>
-        <w:t>// format is: **|&lt;entry-method&gt;|&lt;sink&gt;/&lt;cat&gt;/line|rx-src|&lt;source_rx/cat_list&gt;|arg-src|&lt;src_arg list</w:t>
-      </w:r>
+      <w:proofErr w:type="spellStart"/>
+      <w:r>
+        <w:t>Config.v</w:t>
+      </w:r>
+      <w:proofErr w:type="spellEnd"/>
+      <w:r>
+        <w:t>().</w:t>
+      </w:r>
+      <w:proofErr w:type="spellStart"/>
+      <w:r>
+        <w:t>implicitFlow</w:t>
+      </w:r>
+      <w:proofErr w:type="spellEnd"/>
+      <w:r>
+        <w:t>) (</w:t>
+      </w:r>
+      <w:proofErr w:type="spellStart"/>
+      <w:r>
+        <w:t>iflow_create</w:t>
+      </w:r>
+      <w:proofErr w:type="spellEnd"/>
+      <w:r>
+        <w:t>(</w:t>
+      </w:r>
+      <w:proofErr w:type="spellStart"/>
+      <w:r>
+        <w:t>SecuritySpecification</w:t>
+      </w:r>
+      <w:proofErr w:type="spellEnd"/>
+      <w:r>
+        <w:t xml:space="preserve"> spec)</w:t>
+      </w:r>
+      <w:r>
+        <w:t>: Create an information flow report that lists sensitive sinks from sensitive sources via implicit flow.)</w:t>
+      </w:r>
+    </w:p>
+    <w:p>
+      <w:proofErr w:type="gramStart"/>
+      <w:r>
+        <w:rPr>
+          <w:rStyle w:val="Heading3Char"/>
+        </w:rPr>
+        <w:t>check</w:t>
+      </w:r>
+      <w:proofErr w:type="gramEnd"/>
+      <w:r>
+        <w:rPr>
+          <w:rStyle w:val="Heading3Char"/>
+        </w:rPr>
+        <w:t>-info-flow.txt</w:t>
+      </w:r>
+      <w:r>
+        <w:t xml:space="preserve"> (</w:t>
+      </w:r>
+      <w:proofErr w:type="spellStart"/>
+      <w:r>
+        <w:t>Config.v</w:t>
+      </w:r>
+      <w:proofErr w:type="spellEnd"/>
+      <w:r>
+        <w:t>().</w:t>
+      </w:r>
+      <w:proofErr w:type="spellStart"/>
+      <w:r>
+        <w:t>checkInfoFlow</w:t>
+      </w:r>
+      <w:proofErr w:type="spellEnd"/>
       <w:r>
         <w:t>)</w:t>
       </w:r>
     </w:p>
+    <w:p/>
+    <w:p>
+      <w:pPr>
+        <w:pStyle w:val="Heading2"/>
+        <w:rPr>
+          <w:rFonts w:hint="eastAsia"/>
+          <w:lang w:eastAsia="zh-CN"/>
+        </w:rPr>
+      </w:pPr>
+      <w:proofErr w:type="gramStart"/>
+      <w:r>
+        <w:t>android.droidsafe.reports.SensitiveSources.java</w:t>
+      </w:r>
+      <w:proofErr w:type="gramEnd"/>
+      <w:r>
+        <w:t xml:space="preserve">: </w:t>
+      </w:r>
+    </w:p>
+    <w:p>
+      <w:r>
+        <w:t>(</w:t>
+      </w:r>
+      <w:proofErr w:type="gramStart"/>
+      <w:r>
+        <w:t>building</w:t>
+      </w:r>
+      <w:proofErr w:type="gramEnd"/>
+      <w:r>
+        <w:t xml:space="preserve"> indicator, </w:t>
+      </w:r>
+      <w:proofErr w:type="spellStart"/>
+      <w:r>
+        <w:t>writeJSONReports</w:t>
+      </w:r>
+      <w:proofErr w:type="spellEnd"/>
+      <w:r>
+        <w:t>() in Main.java)</w:t>
+      </w:r>
+    </w:p>
+    <w:p>
+      <w:proofErr w:type="spellStart"/>
+      <w:proofErr w:type="gramStart"/>
+      <w:r>
+        <w:t>sensitive</w:t>
+      </w:r>
+      <w:proofErr w:type="gramEnd"/>
+      <w:r>
+        <w:t>_sources.json</w:t>
+      </w:r>
+      <w:proofErr w:type="spellEnd"/>
+    </w:p>
+    <w:p/>
+    <w:p>
+      <w:pPr>
+        <w:pStyle w:val="Heading2"/>
+      </w:pPr>
+      <w:proofErr w:type="gramStart"/>
+      <w:r>
+        <w:t>android.droidsafe.analyses.value.ValueAnalysis.java</w:t>
+      </w:r>
+      <w:proofErr w:type="gramEnd"/>
+      <w:r>
+        <w:t>:</w:t>
+      </w:r>
+    </w:p>
+    <w:p>
+      <w:proofErr w:type="gramStart"/>
+      <w:r>
+        <w:t>va</w:t>
+      </w:r>
+      <w:proofErr w:type="gramEnd"/>
+      <w:r>
+        <w:t>-results.log&amp;va-errors.log</w:t>
+      </w:r>
+    </w:p>
+    <w:p/>
+    <w:p>
+      <w:pPr>
+        <w:pStyle w:val="Heading2"/>
+      </w:pPr>
+      <w:proofErr w:type="spellStart"/>
+      <w:proofErr w:type="gramStart"/>
+      <w:r>
+        <w:t>pta</w:t>
+      </w:r>
+      <w:proofErr w:type="spellEnd"/>
+      <w:proofErr w:type="gramEnd"/>
+      <w:r>
+        <w:t xml:space="preserve"> packages</w:t>
+      </w:r>
+      <w:r>
+        <w:t xml:space="preserve">: </w:t>
+      </w:r>
+    </w:p>
+    <w:p>
+      <w:r>
+        <w:t xml:space="preserve">SPARK: </w:t>
+      </w:r>
+      <w:r>
+        <w:t>A PTA bridge for the SPARK points to analysis.  Right now the analysis is context insensitive.</w:t>
+      </w:r>
+    </w:p>
+    <w:p>
+      <w:proofErr w:type="spellStart"/>
+      <w:proofErr w:type="gramStart"/>
+      <w:r>
+        <w:t>Config.v</w:t>
+      </w:r>
+      <w:proofErr w:type="spellEnd"/>
+      <w:r>
+        <w:t>(</w:t>
+      </w:r>
+      <w:proofErr w:type="gramEnd"/>
+      <w:r>
+        <w:t>).</w:t>
+      </w:r>
+      <w:proofErr w:type="spellStart"/>
+      <w:r>
+        <w:t>dumpPta</w:t>
+      </w:r>
+      <w:proofErr w:type="spellEnd"/>
+      <w:r>
+        <w:t xml:space="preserve"> </w:t>
+      </w:r>
+      <w:r>
+        <w:sym w:font="Wingdings" w:char="F0E0"/>
+      </w:r>
+      <w:r>
+        <w:t xml:space="preserve"> </w:t>
+      </w:r>
+      <w:r>
+        <w:t>pta.txt</w:t>
+      </w:r>
+      <w:r>
+        <w:t xml:space="preserve">; </w:t>
+      </w:r>
+      <w:proofErr w:type="spellStart"/>
+      <w:r>
+        <w:t>Config.v</w:t>
+      </w:r>
+      <w:proofErr w:type="spellEnd"/>
+      <w:r>
+        <w:t>().</w:t>
+      </w:r>
+      <w:proofErr w:type="spellStart"/>
+      <w:r>
+        <w:t>dumpCallGraph</w:t>
+      </w:r>
+      <w:proofErr w:type="spellEnd"/>
+      <w:r>
+        <w:t xml:space="preserve"> </w:t>
+      </w:r>
+      <w:r>
+        <w:t xml:space="preserve"> </w:t>
+      </w:r>
+      <w:r>
+        <w:sym w:font="Wingdings" w:char="F0E0"/>
+      </w:r>
+      <w:r>
+        <w:t xml:space="preserve"> </w:t>
+      </w:r>
+      <w:proofErr w:type="spellStart"/>
+      <w:r>
+        <w:t>callgraph.gexf</w:t>
+      </w:r>
+      <w:proofErr w:type="spellEnd"/>
+      <w:r>
+        <w:t xml:space="preserve">; </w:t>
+      </w:r>
+      <w:proofErr w:type="spellStart"/>
+      <w:r>
+        <w:t>dumpReachablesAndAllocNodes</w:t>
+      </w:r>
+      <w:proofErr w:type="spellEnd"/>
+      <w:r>
+        <w:t xml:space="preserve"> </w:t>
+      </w:r>
+      <w:r>
+        <w:t xml:space="preserve">() </w:t>
+      </w:r>
+      <w:r>
+        <w:sym w:font="Wingdings" w:char="F0E0"/>
+      </w:r>
+      <w:r>
+        <w:t xml:space="preserve"> </w:t>
+      </w:r>
+      <w:r>
+        <w:t>spark-dump.log</w:t>
+      </w:r>
+      <w:r>
+        <w:t xml:space="preserve">; </w:t>
+      </w:r>
+      <w:proofErr w:type="spellStart"/>
+      <w:r>
+        <w:t>dumpOutdegreesCSV</w:t>
+      </w:r>
+      <w:proofErr w:type="spellEnd"/>
+      <w:r>
+        <w:t xml:space="preserve">() </w:t>
+      </w:r>
+      <w:r>
+        <w:sym w:font="Wingdings" w:char="F0E0"/>
+      </w:r>
+      <w:r>
+        <w:t xml:space="preserve"> </w:t>
+      </w:r>
+      <w:r>
+        <w:t>reachables-outdegree.csv</w:t>
+      </w:r>
+      <w:r>
+        <w:t xml:space="preserve">; </w:t>
+      </w:r>
+      <w:proofErr w:type="spellStart"/>
+      <w:r>
+        <w:t>dumpCallGraphReachablesCSV</w:t>
+      </w:r>
+      <w:proofErr w:type="spellEnd"/>
+      <w:r>
+        <w:t xml:space="preserve">() </w:t>
+      </w:r>
+      <w:r>
+        <w:sym w:font="Wingdings" w:char="F0E0"/>
+      </w:r>
+      <w:r>
+        <w:t xml:space="preserve"> </w:t>
+      </w:r>
+      <w:r>
+        <w:t>reachables-count.csv</w:t>
+      </w:r>
+    </w:p>
+    <w:p/>
+    <w:p>
+      <w:proofErr w:type="spellStart"/>
+      <w:r>
+        <w:t>PaddlePTA</w:t>
+      </w:r>
+      <w:proofErr w:type="spellEnd"/>
+      <w:r>
+        <w:t xml:space="preserve">: </w:t>
+      </w:r>
+    </w:p>
+    <w:p/>
+    <w:p>
+      <w:proofErr w:type="spellStart"/>
+      <w:r>
+        <w:t>GeoPTA</w:t>
+      </w:r>
+      <w:proofErr w:type="spellEnd"/>
+      <w:r>
+        <w:t xml:space="preserve">: </w:t>
+      </w:r>
+      <w:proofErr w:type="spellStart"/>
+      <w:proofErr w:type="gramStart"/>
+      <w:r>
+        <w:t>Config.v</w:t>
+      </w:r>
+      <w:proofErr w:type="spellEnd"/>
+      <w:r>
+        <w:t>(</w:t>
+      </w:r>
+      <w:proofErr w:type="gramEnd"/>
+      <w:r>
+        <w:t>).</w:t>
+      </w:r>
+      <w:proofErr w:type="spellStart"/>
+      <w:r>
+        <w:t>dumpPta</w:t>
+      </w:r>
+      <w:proofErr w:type="spellEnd"/>
+      <w:r>
+        <w:t xml:space="preserve"> </w:t>
+      </w:r>
+      <w:r>
+        <w:sym w:font="Wingdings" w:char="F0E0"/>
+      </w:r>
+      <w:r>
+        <w:t xml:space="preserve"> </w:t>
+      </w:r>
+      <w:r>
+        <w:t>pta.txt</w:t>
+      </w:r>
+      <w:r>
+        <w:t xml:space="preserve">; </w:t>
+      </w:r>
+      <w:proofErr w:type="spellStart"/>
+      <w:r>
+        <w:t>Config.v</w:t>
+      </w:r>
+      <w:proofErr w:type="spellEnd"/>
+      <w:r>
+        <w:t>().</w:t>
+      </w:r>
+      <w:proofErr w:type="spellStart"/>
+      <w:r>
+        <w:t>dumpCallGraph</w:t>
+      </w:r>
+      <w:proofErr w:type="spellEnd"/>
+      <w:r>
+        <w:t xml:space="preserve"> </w:t>
+      </w:r>
+      <w:r>
+        <w:t xml:space="preserve"> </w:t>
+      </w:r>
+      <w:r>
+        <w:sym w:font="Wingdings" w:char="F0E0"/>
+      </w:r>
+      <w:r>
+        <w:t xml:space="preserve"> </w:t>
+      </w:r>
+      <w:r>
+        <w:t>callgraph.dot</w:t>
+      </w:r>
+    </w:p>
+    <w:p/>
+    <w:p>
+      <w:pPr>
+        <w:pStyle w:val="Heading2"/>
+      </w:pPr>
+      <w:r>
+        <w:t>PTAPaper.java &amp; Method.java:</w:t>
+      </w:r>
+    </w:p>
+    <w:p>
+      <w:r>
+        <w:tab/>
+      </w:r>
+      <w:proofErr w:type="spellStart"/>
+      <w:proofErr w:type="gramStart"/>
+      <w:r>
+        <w:t>int</w:t>
+      </w:r>
+      <w:proofErr w:type="spellEnd"/>
+      <w:proofErr w:type="gramEnd"/>
+      <w:r>
+        <w:t xml:space="preserve"> </w:t>
+      </w:r>
+      <w:proofErr w:type="spellStart"/>
+      <w:r>
+        <w:t>flowsIntoSinksArgs</w:t>
+      </w:r>
+      <w:proofErr w:type="spellEnd"/>
+      <w:r>
+        <w:t xml:space="preserve"> = 0;</w:t>
+      </w:r>
+    </w:p>
+    <w:p>
+      <w:r>
+        <w:tab/>
+      </w:r>
+      <w:proofErr w:type="spellStart"/>
+      <w:proofErr w:type="gramStart"/>
+      <w:r>
+        <w:t>int</w:t>
+      </w:r>
+      <w:proofErr w:type="spellEnd"/>
+      <w:proofErr w:type="gramEnd"/>
+      <w:r>
+        <w:t xml:space="preserve"> </w:t>
+      </w:r>
+      <w:proofErr w:type="spellStart"/>
+      <w:r>
+        <w:t>flowsIntoSinksArgsPrecise</w:t>
+      </w:r>
+      <w:proofErr w:type="spellEnd"/>
+      <w:r>
+        <w:t xml:space="preserve"> = 0;</w:t>
+      </w:r>
+    </w:p>
+    <w:p>
+      <w:r>
+        <w:tab/>
+      </w:r>
+      <w:proofErr w:type="spellStart"/>
+      <w:proofErr w:type="gramStart"/>
+      <w:r>
+        <w:t>int</w:t>
+      </w:r>
+      <w:proofErr w:type="spellEnd"/>
+      <w:proofErr w:type="gramEnd"/>
+      <w:r>
+        <w:t xml:space="preserve"> </w:t>
+      </w:r>
+      <w:proofErr w:type="spellStart"/>
+      <w:r>
+        <w:t>flowsIntoSinksMem</w:t>
+      </w:r>
+      <w:proofErr w:type="spellEnd"/>
+      <w:r>
+        <w:t xml:space="preserve"> = 0;</w:t>
+      </w:r>
+    </w:p>
+    <w:p>
+      <w:r>
+        <w:tab/>
+      </w:r>
+      <w:proofErr w:type="spellStart"/>
+      <w:proofErr w:type="gramStart"/>
+      <w:r>
+        <w:t>int</w:t>
+      </w:r>
+      <w:proofErr w:type="spellEnd"/>
+      <w:proofErr w:type="gramEnd"/>
+      <w:r>
+        <w:t xml:space="preserve"> </w:t>
+      </w:r>
+      <w:proofErr w:type="spellStart"/>
+      <w:r>
+        <w:t>flowsIntoSinksRec</w:t>
+      </w:r>
+      <w:proofErr w:type="spellEnd"/>
+      <w:r>
+        <w:t xml:space="preserve"> = 0;</w:t>
+      </w:r>
+    </w:p>
+    <w:p/>
+    <w:p>
+      <w:pPr>
+        <w:pStyle w:val="Heading2"/>
+      </w:pPr>
+      <w:proofErr w:type="gramStart"/>
+      <w:r>
+        <w:t>android.droidsafe.stats.IntentResolutionStats.java</w:t>
+      </w:r>
+      <w:proofErr w:type="gramEnd"/>
+      <w:r>
+        <w:t>:</w:t>
+      </w:r>
+    </w:p>
+    <w:p>
+      <w:proofErr w:type="gramStart"/>
+      <w:r>
+        <w:t>icc</w:t>
+      </w:r>
+      <w:proofErr w:type="gramEnd"/>
+      <w:r>
+        <w:t>-resolution-stats.txt</w:t>
+      </w:r>
+    </w:p>
+    <w:p/>
+    <w:p>
+      <w:pPr>
+        <w:pStyle w:val="Heading2"/>
+      </w:pPr>
+      <w:proofErr w:type="gramStart"/>
+      <w:r>
+        <w:t>android.droidsafe.stats.FindAPICallsWithNonLocalEffects.java</w:t>
+      </w:r>
+      <w:proofErr w:type="gramEnd"/>
+      <w:r>
+        <w:t>:</w:t>
+      </w:r>
+    </w:p>
+    <w:p>
+      <w:proofErr w:type="gramStart"/>
+      <w:r>
+        <w:t>non</w:t>
+      </w:r>
+      <w:proofErr w:type="gramEnd"/>
+      <w:r>
+        <w:t>-local-api-methods.txt</w:t>
+      </w:r>
+    </w:p>
+    <w:p/>
+    <w:p>
+      <w:pPr>
+        <w:pStyle w:val="Heading2"/>
+      </w:pPr>
+      <w:proofErr w:type="gramStart"/>
+      <w:r>
+        <w:t>android.droidsafe.stats.AveInfoFlowSetSize.java</w:t>
+      </w:r>
+      <w:proofErr w:type="gramEnd"/>
+      <w:r>
+        <w:t>:</w:t>
+      </w:r>
+    </w:p>
     <w:p>
       <w:proofErr w:type="gramStart"/>
       <w:r>
@@ -1114,563 +1692,2066 @@
       </w:r>
       <w:proofErr w:type="gramEnd"/>
       <w:r>
-        <w:t>-iflow-results.txt</w:t>
+        <w:t>-set-size.txt</w:t>
       </w:r>
       <w:r>
         <w:t xml:space="preserve"> (</w:t>
       </w:r>
       <w:proofErr w:type="spellStart"/>
       <w:r>
-        <w:t>Config.v</w:t>
-      </w:r>
-      <w:proofErr w:type="spellEnd"/>
-      <w:r>
-        <w:t>().</w:t>
-      </w:r>
-      <w:proofErr w:type="spellStart"/>
-      <w:r>
-        <w:t>implicitFlow</w:t>
-      </w:r>
-      <w:proofErr w:type="spellEnd"/>
-      <w:r>
-        <w:t>) (</w:t>
-      </w:r>
-      <w:proofErr w:type="spellStart"/>
-      <w:r>
-        <w:t>iflow_create</w:t>
+        <w:t>totalSet</w:t>
+      </w:r>
+      <w:proofErr w:type="spellEnd"/>
+      <w:r>
+        <w:t xml:space="preserve">, </w:t>
+      </w:r>
+      <w:proofErr w:type="spellStart"/>
+      <w:r>
+        <w:t>totalSetsSize</w:t>
+      </w:r>
+      <w:proofErr w:type="spellEnd"/>
+      <w:r>
+        <w:t>)</w:t>
+      </w:r>
+    </w:p>
+    <w:p/>
+    <w:p>
+      <w:pPr>
+        <w:rPr>
+          <w:rFonts w:hint="eastAsia"/>
+          <w:lang w:eastAsia="zh-CN"/>
+        </w:rPr>
+      </w:pPr>
+      <w:proofErr w:type="gramStart"/>
+      <w:r>
+        <w:rPr>
+          <w:rStyle w:val="Heading2Char"/>
+        </w:rPr>
+        <w:t>android.droidsafe.reports.AnalysisReport.java</w:t>
+      </w:r>
+      <w:proofErr w:type="gramEnd"/>
+      <w:r>
+        <w:rPr>
+          <w:rStyle w:val="Heading2Char"/>
+        </w:rPr>
+        <w:t>:</w:t>
+      </w:r>
+      <w:r>
+        <w:t xml:space="preserve"> </w:t>
+      </w:r>
+    </w:p>
+    <w:p>
+      <w:r>
+        <w:t>This class stores data and produces a report for an analyst of any issues encountered during the analysis that are suspicious or could lead to imprecision or inaccuracy in the results.</w:t>
+      </w:r>
+    </w:p>
+    <w:p>
+      <w:proofErr w:type="gramStart"/>
+      <w:r>
+        <w:t>analysis</w:t>
+      </w:r>
+      <w:proofErr w:type="gramEnd"/>
+      <w:r>
+        <w:t>-warning-report.txt</w:t>
+      </w:r>
+    </w:p>
+    <w:p/>
+    <w:p/>
+    <w:p/>
+    <w:p/>
+    <w:p/>
+    <w:p/>
+    <w:p/>
+    <w:p/>
+    <w:p/>
+    <w:p/>
+    <w:p/>
+    <w:p/>
+    <w:p/>
+    <w:p/>
+    <w:p/>
+    <w:p/>
+    <w:p/>
+    <w:p/>
+    <w:p/>
+    <w:p>
+      <w:pPr>
+        <w:pStyle w:val="Heading2"/>
+      </w:pPr>
+      <w:proofErr w:type="gramStart"/>
+      <w:r>
+        <w:t>modeling</w:t>
+      </w:r>
+      <w:proofErr w:type="gramEnd"/>
+      <w:r>
+        <w:t>/</w:t>
+      </w:r>
+      <w:proofErr w:type="spellStart"/>
+      <w:r>
+        <w:t>api</w:t>
+      </w:r>
+      <w:proofErr w:type="spellEnd"/>
+      <w:r>
+        <w:t>/</w:t>
+      </w:r>
+      <w:proofErr w:type="spellStart"/>
+      <w:r>
+        <w:t>droidsafe</w:t>
+      </w:r>
+      <w:proofErr w:type="spellEnd"/>
+      <w:r>
+        <w:t>/annotations/DSSourceKind.java:</w:t>
+      </w:r>
+    </w:p>
+    <w:p>
+      <w:pPr>
+        <w:pStyle w:val="Heading3"/>
+      </w:pPr>
+      <w:proofErr w:type="spellStart"/>
+      <w:r>
+        <w:t>DroidSafe</w:t>
+      </w:r>
+      <w:proofErr w:type="spellEnd"/>
+      <w:r>
+        <w:t xml:space="preserve"> source types:</w:t>
+      </w:r>
+    </w:p>
+    <w:p>
+      <w:r>
+        <w:t xml:space="preserve">    GUI,</w:t>
+      </w:r>
+    </w:p>
+    <w:p>
+      <w:r>
+        <w:t xml:space="preserve">    GUI_TEXT,</w:t>
+      </w:r>
+    </w:p>
+    <w:p>
+      <w:r>
+        <w:t xml:space="preserve">    ACCOUNT_INFORMATION,</w:t>
+      </w:r>
+    </w:p>
+    <w:p>
+      <w:r>
+        <w:t xml:space="preserve">    BLUETOOTH,</w:t>
+      </w:r>
+    </w:p>
+    <w:p>
+      <w:r>
+        <w:t xml:space="preserve">    BLUETOOTH_INFORMATION,</w:t>
+      </w:r>
+    </w:p>
+    <w:p>
+      <w:r>
+        <w:t xml:space="preserve">    BROWSER_INFORMATION,</w:t>
+      </w:r>
+    </w:p>
+    <w:p>
+      <w:r>
+        <w:t xml:space="preserve">    CALENDAR,</w:t>
+      </w:r>
+    </w:p>
+    <w:p>
+      <w:r>
+        <w:t xml:space="preserve">    CLIPBOARD,</w:t>
+      </w:r>
+    </w:p>
+    <w:p>
+      <w:r>
+        <w:t xml:space="preserve">    CONTENT,</w:t>
+      </w:r>
+    </w:p>
+    <w:p>
+      <w:r>
+        <w:t xml:space="preserve">    CONTACT_INFORMATION,</w:t>
+      </w:r>
+    </w:p>
+    <w:p>
+      <w:r>
+        <w:t xml:space="preserve">    DATABASE_INFORMATION,</w:t>
+      </w:r>
+    </w:p>
+    <w:p>
+      <w:r>
+        <w:t xml:space="preserve">    DATABASE,</w:t>
+      </w:r>
+    </w:p>
+    <w:p>
+      <w:r>
+        <w:t xml:space="preserve">    EMAIL,</w:t>
+      </w:r>
+    </w:p>
+    <w:p>
+      <w:r>
+        <w:t xml:space="preserve">    EXIF_INFO,</w:t>
+      </w:r>
+    </w:p>
+    <w:p>
+      <w:r>
+        <w:t xml:space="preserve">    FILE,</w:t>
+      </w:r>
+    </w:p>
+    <w:p>
+      <w:r>
+        <w:t xml:space="preserve">    FILE_INFORMATION,</w:t>
+      </w:r>
+    </w:p>
+    <w:p>
+      <w:r>
+        <w:t xml:space="preserve">    IMAGE,</w:t>
+      </w:r>
+    </w:p>
+    <w:p>
+      <w:r>
+        <w:t xml:space="preserve">    LOCATION,</w:t>
+      </w:r>
+    </w:p>
+    <w:p>
+      <w:r>
+        <w:t xml:space="preserve">    MEDIA,</w:t>
+      </w:r>
+    </w:p>
+    <w:p>
+      <w:r>
+        <w:t xml:space="preserve">    NETWORK,</w:t>
+      </w:r>
+    </w:p>
+    <w:p>
+      <w:r>
+        <w:t xml:space="preserve">    NFC,</w:t>
+      </w:r>
+    </w:p>
+    <w:p>
+      <w:r>
+        <w:t xml:space="preserve">    PREFERENCES,</w:t>
+      </w:r>
+    </w:p>
+    <w:p>
+      <w:r>
+        <w:t xml:space="preserve">    SHARED_PREFERENCES,</w:t>
+      </w:r>
+    </w:p>
+    <w:p>
+      <w:r>
+        <w:t xml:space="preserve">    RESOURCE,</w:t>
+      </w:r>
+    </w:p>
+    <w:p>
+      <w:r>
+        <w:t xml:space="preserve">    SCREEN,</w:t>
+      </w:r>
+    </w:p>
+    <w:p>
+      <w:r>
+        <w:t xml:space="preserve">    SENSITIVE_UNCATEGORIZED,</w:t>
+      </w:r>
+    </w:p>
+    <w:p>
+      <w:r>
+        <w:t xml:space="preserve">    SMS_MMS,</w:t>
+      </w:r>
+    </w:p>
+    <w:p>
+      <w:r>
+        <w:t xml:space="preserve">    SECURITY_INFO,</w:t>
+      </w:r>
+    </w:p>
+    <w:p>
+      <w:r>
+        <w:t xml:space="preserve">    SYNCHRONIZATION_DATA,</w:t>
+      </w:r>
+    </w:p>
+    <w:p>
+      <w:r>
+        <w:t xml:space="preserve">    SYSTEM_SETTINGS,</w:t>
+      </w:r>
+    </w:p>
+    <w:p>
+      <w:r>
+        <w:t xml:space="preserve">    SYSTEM_PROPERTY,</w:t>
+      </w:r>
+    </w:p>
+    <w:p>
+      <w:r>
+        <w:t xml:space="preserve">    UNIQUE_IDENTIFIER,</w:t>
+      </w:r>
+    </w:p>
+    <w:p>
+      <w:r>
+        <w:t xml:space="preserve">    UNSPECIFIED,</w:t>
+      </w:r>
+    </w:p>
+    <w:p>
+      <w:r>
+        <w:t xml:space="preserve">    UNMODELED,</w:t>
+      </w:r>
+    </w:p>
+    <w:p>
+      <w:r>
+        <w:t xml:space="preserve">    REFLECTION,</w:t>
+      </w:r>
+    </w:p>
+    <w:p>
+      <w:r>
+        <w:t xml:space="preserve">    RANDOM_NUMBER,</w:t>
+      </w:r>
+    </w:p>
+    <w:p>
+      <w:r>
+        <w:t xml:space="preserve">    SENSOR,</w:t>
+      </w:r>
+    </w:p>
+    <w:p>
+      <w:r>
+        <w:t xml:space="preserve">    SERIALIZATION,</w:t>
+      </w:r>
+    </w:p>
+    <w:p>
+      <w:r>
+        <w:t xml:space="preserve">    IPC,</w:t>
+      </w:r>
+    </w:p>
+    <w:p>
+      <w:r>
+        <w:t xml:space="preserve">    IO,</w:t>
+      </w:r>
+    </w:p>
+    <w:p>
+      <w:r>
+        <w:t xml:space="preserve">    AUDIO,</w:t>
+      </w:r>
+    </w:p>
+    <w:p>
+      <w:r>
+        <w:t xml:space="preserve">    USER_INPUT,</w:t>
+      </w:r>
+    </w:p>
+    <w:p>
+      <w:r>
+        <w:t xml:space="preserve">    OS_STATE,</w:t>
+      </w:r>
+    </w:p>
+    <w:p>
+      <w:r>
+        <w:t xml:space="preserve">    OS_PROCESS,</w:t>
+      </w:r>
+    </w:p>
+    <w:p>
+      <w:r>
+        <w:t xml:space="preserve">    XML,</w:t>
+      </w:r>
+    </w:p>
+    <w:p>
+      <w:r>
+        <w:t xml:space="preserve">    RESOURCES,</w:t>
+      </w:r>
+    </w:p>
+    <w:p>
+      <w:r>
+        <w:t xml:space="preserve">    ANY_MEMORY,</w:t>
+      </w:r>
+    </w:p>
+    <w:p>
+      <w:r>
+        <w:t xml:space="preserve">    REMOTE_APP,</w:t>
+      </w:r>
+    </w:p>
+    <w:p>
+      <w:r>
+        <w:t xml:space="preserve">    CAMERA,</w:t>
+      </w:r>
+    </w:p>
+    <w:p>
+      <w:r>
+        <w:t xml:space="preserve">    DATE_TIME,</w:t>
+      </w:r>
+    </w:p>
+    <w:p>
+      <w:r>
+        <w:t xml:space="preserve">    AD,</w:t>
+      </w:r>
+    </w:p>
+    <w:p>
+      <w:r>
+        <w:t xml:space="preserve">    GOOGLE_SERVICES, /*a bit too generic */</w:t>
+      </w:r>
+    </w:p>
+    <w:p>
+      <w:r>
+        <w:t xml:space="preserve">    GOOGLE_DRIVE,</w:t>
+      </w:r>
+    </w:p>
+    <w:p>
+      <w:r>
+        <w:t xml:space="preserve">    JSON,</w:t>
+      </w:r>
+    </w:p>
+    <w:p>
+      <w:r>
+        <w:t xml:space="preserve">    WEB,</w:t>
+      </w:r>
+    </w:p>
+    <w:p>
+      <w:r>
+        <w:t xml:space="preserve">    ENCODED</w:t>
+      </w:r>
+    </w:p>
+    <w:p/>
+    <w:p/>
+    <w:p>
+      <w:pPr>
+        <w:pStyle w:val="Heading2"/>
+      </w:pPr>
+      <w:proofErr w:type="gramStart"/>
+      <w:r>
+        <w:t>modeling</w:t>
+      </w:r>
+      <w:proofErr w:type="gramEnd"/>
+      <w:r>
+        <w:t>/</w:t>
+      </w:r>
+      <w:proofErr w:type="spellStart"/>
+      <w:r>
+        <w:t>ap</w:t>
+      </w:r>
+      <w:r>
+        <w:t>i</w:t>
+      </w:r>
+      <w:proofErr w:type="spellEnd"/>
+      <w:r>
+        <w:t>/</w:t>
+      </w:r>
+      <w:proofErr w:type="spellStart"/>
+      <w:r>
+        <w:t>droidsafe</w:t>
+      </w:r>
+      <w:proofErr w:type="spellEnd"/>
+      <w:r>
+        <w:t>/annotations/DSSink</w:t>
+      </w:r>
+      <w:r>
+        <w:t>Kind.java:</w:t>
+      </w:r>
+    </w:p>
+    <w:p>
+      <w:pPr>
+        <w:pStyle w:val="Heading3"/>
+      </w:pPr>
+      <w:proofErr w:type="spellStart"/>
+      <w:r>
+        <w:t>DroidSafe</w:t>
+      </w:r>
+      <w:proofErr w:type="spellEnd"/>
+      <w:r>
+        <w:t xml:space="preserve"> </w:t>
+      </w:r>
+      <w:r>
+        <w:t>sink</w:t>
+      </w:r>
+      <w:r>
+        <w:t xml:space="preserve"> types:</w:t>
+      </w:r>
+    </w:p>
+    <w:p>
+      <w:r>
+        <w:t xml:space="preserve">    ACCOUNT_SETTINGS,</w:t>
+      </w:r>
+    </w:p>
+    <w:p>
+      <w:r>
+        <w:t xml:space="preserve">    AUDIO,</w:t>
+      </w:r>
+    </w:p>
+    <w:p>
+      <w:r>
+        <w:t xml:space="preserve">    BLUETOOTH,</w:t>
+      </w:r>
+    </w:p>
+    <w:p>
+      <w:r>
+        <w:t xml:space="preserve">    BROWSER_INFORMATION,</w:t>
+      </w:r>
+    </w:p>
+    <w:p>
+      <w:r>
+        <w:t xml:space="preserve">    CALENDAR,</w:t>
+      </w:r>
+    </w:p>
+    <w:p>
+      <w:r>
+        <w:t xml:space="preserve">    CONTACT_INFORMATION,</w:t>
+      </w:r>
+    </w:p>
+    <w:p>
+      <w:r>
+        <w:t xml:space="preserve">    CONTENT,  //content provider, resolver</w:t>
+      </w:r>
+    </w:p>
+    <w:p>
+      <w:r>
+        <w:t xml:space="preserve">    EMAIL,</w:t>
+      </w:r>
+    </w:p>
+    <w:p>
+      <w:r>
+        <w:t xml:space="preserve">    EXIF_INFO,</w:t>
+      </w:r>
+    </w:p>
+    <w:p>
+      <w:r>
+        <w:t xml:space="preserve">    FILE,</w:t>
+      </w:r>
+    </w:p>
+    <w:p>
+      <w:r>
+        <w:t xml:space="preserve">    LOCATION,</w:t>
+      </w:r>
+    </w:p>
+    <w:p>
+      <w:r>
+        <w:t xml:space="preserve">    LOG,</w:t>
+      </w:r>
+    </w:p>
+    <w:p>
+      <w:r>
+        <w:t xml:space="preserve">    NETWORK,</w:t>
+      </w:r>
+    </w:p>
+    <w:p>
+      <w:r>
+        <w:t xml:space="preserve">    NFC,</w:t>
+      </w:r>
+    </w:p>
+    <w:p>
+      <w:r>
+        <w:t xml:space="preserve">    OS_COMMAND,</w:t>
+      </w:r>
+    </w:p>
+    <w:p>
+      <w:r>
+        <w:t xml:space="preserve">    PHONE_CONNECTION,</w:t>
+      </w:r>
+    </w:p>
+    <w:p>
+      <w:r>
+        <w:t xml:space="preserve">    PHONE_STATE,</w:t>
+      </w:r>
+    </w:p>
+    <w:p>
+      <w:r>
+        <w:t xml:space="preserve">    PREFERENCES,</w:t>
+      </w:r>
+    </w:p>
+    <w:p>
+      <w:r>
+        <w:t xml:space="preserve">    SCREEN,</w:t>
+      </w:r>
+    </w:p>
+    <w:p>
+      <w:r>
+        <w:t xml:space="preserve">    SENSITIVE_UNCATEGORIZED,</w:t>
+      </w:r>
+    </w:p>
+    <w:p>
+      <w:r>
+        <w:t xml:space="preserve">    SERIALIZATION,</w:t>
+      </w:r>
+    </w:p>
+    <w:p>
+      <w:r>
+        <w:t xml:space="preserve">    SMS_MMS,</w:t>
+      </w:r>
+    </w:p>
+    <w:p>
+      <w:r>
+        <w:t xml:space="preserve">    SYNCHRONIZATION_DATA,</w:t>
+      </w:r>
+    </w:p>
+    <w:p>
+      <w:r>
+        <w:t xml:space="preserve">    SYSTEM_SETTINGS,</w:t>
+      </w:r>
+    </w:p>
+    <w:p>
+      <w:r>
+        <w:t xml:space="preserve">    SHARED_PREFERENCES,</w:t>
+      </w:r>
+    </w:p>
+    <w:p>
+      <w:r>
+        <w:t xml:space="preserve">    VOIP,</w:t>
+      </w:r>
+    </w:p>
+    <w:p>
+      <w:r>
+        <w:t xml:space="preserve">    UNSPECIFIED,</w:t>
+      </w:r>
+    </w:p>
+    <w:p>
+      <w:r>
+        <w:t xml:space="preserve">    USB,</w:t>
+      </w:r>
+    </w:p>
+    <w:p>
+      <w:r>
+        <w:t xml:space="preserve">    REFLECTION,</w:t>
+      </w:r>
+    </w:p>
+    <w:p>
+      <w:r>
+        <w:t xml:space="preserve">    IPC,</w:t>
+      </w:r>
+    </w:p>
+    <w:p>
+      <w:r>
+        <w:t xml:space="preserve">    DATABASE,</w:t>
+      </w:r>
+    </w:p>
+    <w:p>
+      <w:r>
+        <w:t xml:space="preserve">    RESOURCES,</w:t>
+      </w:r>
+    </w:p>
+    <w:p>
+      <w:r>
+        <w:t xml:space="preserve">    IO,</w:t>
+      </w:r>
+    </w:p>
+    <w:p>
+      <w:r>
+        <w:t xml:space="preserve">    PROCESS,</w:t>
+      </w:r>
+    </w:p>
+    <w:p>
+      <w:r>
+        <w:t xml:space="preserve">    CLIPBOARD,</w:t>
+      </w:r>
+    </w:p>
+    <w:p>
+      <w:r>
+        <w:t xml:space="preserve">    ANY_MEMORY,</w:t>
+      </w:r>
+    </w:p>
+    <w:p>
+      <w:r>
+        <w:t xml:space="preserve">    AD,</w:t>
+      </w:r>
+    </w:p>
+    <w:p>
+      <w:r>
+        <w:t xml:space="preserve">    GOOGLE_SERVICES,</w:t>
+      </w:r>
+    </w:p>
+    <w:p>
+      <w:r>
+        <w:t xml:space="preserve">    GOOGLE_DRIVE,</w:t>
+      </w:r>
+    </w:p>
+    <w:p>
+      <w:r>
+        <w:t xml:space="preserve">    GUI,</w:t>
+      </w:r>
+    </w:p>
+    <w:p>
+      <w:r>
+        <w:t xml:space="preserve">    EXEC,</w:t>
+      </w:r>
+    </w:p>
+    <w:p>
+      <w:pPr>
+        <w:rPr>
+          <w:rFonts w:hint="eastAsia"/>
+          <w:lang w:eastAsia="zh-CN"/>
+        </w:rPr>
+      </w:pPr>
+      <w:r>
+        <w:t xml:space="preserve">    ENCODER</w:t>
+      </w:r>
+    </w:p>
+    <w:p>
+      <w:pPr>
+        <w:pStyle w:val="Heading2"/>
+      </w:pPr>
+      <w:proofErr w:type="gramStart"/>
+      <w:r>
+        <w:t>modeling</w:t>
+      </w:r>
+      <w:proofErr w:type="gramEnd"/>
+      <w:r>
+        <w:t>/</w:t>
+      </w:r>
+      <w:proofErr w:type="spellStart"/>
+      <w:r>
+        <w:t>api</w:t>
+      </w:r>
+      <w:proofErr w:type="spellEnd"/>
+      <w:r>
+        <w:t>/</w:t>
+      </w:r>
+      <w:proofErr w:type="spellStart"/>
+      <w:r>
+        <w:t>droidsafe</w:t>
+      </w:r>
+      <w:proofErr w:type="spellEnd"/>
+      <w:r>
+        <w:t>/annotations/DSGenerator.java:</w:t>
+      </w:r>
+    </w:p>
+    <w:p>
+      <w:r>
+        <w:t xml:space="preserve">String </w:t>
+      </w:r>
+      <w:proofErr w:type="spellStart"/>
+      <w:r>
+        <w:t>tool_</w:t>
+      </w:r>
+      <w:proofErr w:type="gramStart"/>
+      <w:r>
+        <w:t>name</w:t>
       </w:r>
       <w:proofErr w:type="spellEnd"/>
       <w:r>
         <w:t>(</w:t>
       </w:r>
-      <w:proofErr w:type="spellStart"/>
-      <w:r>
-        <w:t>SecuritySpecification</w:t>
-      </w:r>
-      <w:proofErr w:type="spellEnd"/>
-      <w:r>
-        <w:t xml:space="preserve"> spec)</w:t>
-      </w:r>
-      <w:r>
-        <w:t>: Create an information flow report that lists sensitive sinks from sensitive sources via implicit flow.)</w:t>
-      </w:r>
-    </w:p>
-    <w:p>
-      <w:proofErr w:type="gramStart"/>
-      <w:r>
-        <w:t>check</w:t>
-      </w:r>
-      <w:proofErr w:type="gramEnd"/>
-      <w:r>
-        <w:t>-info-flow.txt</w:t>
-      </w:r>
-      <w:r>
-        <w:t xml:space="preserve"> (</w:t>
-      </w:r>
-      <w:proofErr w:type="spellStart"/>
-      <w:r>
-        <w:t>Config.v</w:t>
-      </w:r>
-      <w:proofErr w:type="spellEnd"/>
-      <w:r>
-        <w:t>().</w:t>
-      </w:r>
-      <w:proofErr w:type="spellStart"/>
-      <w:r>
-        <w:t>checkInfoFlow</w:t>
-      </w:r>
-      <w:proofErr w:type="spellEnd"/>
-      <w:r>
-        <w:t>)</w:t>
-      </w:r>
-    </w:p>
-    <w:p/>
-    <w:p>
-      <w:proofErr w:type="gramStart"/>
-      <w:r>
-        <w:t>android.droidsafe.reports.SensitiveSources.java</w:t>
-      </w:r>
-      <w:proofErr w:type="gramEnd"/>
-      <w:r>
-        <w:t xml:space="preserve">: (building indicator, </w:t>
-      </w:r>
-      <w:proofErr w:type="spellStart"/>
-      <w:r>
-        <w:t>writeJSONReports</w:t>
-      </w:r>
-      <w:proofErr w:type="spellEnd"/>
-      <w:r>
-        <w:t>() in Main.java)</w:t>
-      </w:r>
-    </w:p>
-    <w:p>
-      <w:proofErr w:type="spellStart"/>
-      <w:proofErr w:type="gramStart"/>
-      <w:r>
-        <w:t>sensitive</w:t>
-      </w:r>
-      <w:proofErr w:type="gramEnd"/>
-      <w:r>
-        <w:t>_sources.json</w:t>
-      </w:r>
-      <w:proofErr w:type="spellEnd"/>
-    </w:p>
-    <w:p/>
-    <w:p>
-      <w:proofErr w:type="gramStart"/>
-      <w:r>
-        <w:t>android.droidsafe.analyses.value.ValueAnalysis.java</w:t>
-      </w:r>
-      <w:proofErr w:type="gramEnd"/>
-      <w:r>
+      <w:proofErr w:type="gramEnd"/>
+      <w:r>
+        <w:t>);</w:t>
+      </w:r>
+    </w:p>
+    <w:p>
+      <w:r>
+        <w:t xml:space="preserve">String </w:t>
+      </w:r>
+      <w:proofErr w:type="spellStart"/>
+      <w:r>
+        <w:t>tool_</w:t>
+      </w:r>
+      <w:proofErr w:type="gramStart"/>
+      <w:r>
+        <w:t>version</w:t>
+      </w:r>
+      <w:proofErr w:type="spellEnd"/>
+      <w:r>
+        <w:t>(</w:t>
+      </w:r>
+      <w:proofErr w:type="gramEnd"/>
+      <w:r>
+        <w:t>);</w:t>
+      </w:r>
+    </w:p>
+    <w:p>
+      <w:r>
+        <w:t xml:space="preserve">String </w:t>
+      </w:r>
+      <w:proofErr w:type="spellStart"/>
+      <w:r>
+        <w:t>generated_</w:t>
+      </w:r>
+      <w:proofErr w:type="gramStart"/>
+      <w:r>
+        <w:t>on</w:t>
+      </w:r>
+      <w:proofErr w:type="spellEnd"/>
+      <w:r>
+        <w:t>(</w:t>
+      </w:r>
+      <w:proofErr w:type="gramEnd"/>
+      <w:r>
+        <w:t>);</w:t>
+      </w:r>
+    </w:p>
+    <w:p>
+      <w:r>
+        <w:t xml:space="preserve">String </w:t>
+      </w:r>
+      <w:proofErr w:type="spellStart"/>
+      <w:r>
+        <w:t>hash_original_</w:t>
+      </w:r>
+      <w:proofErr w:type="gramStart"/>
+      <w:r>
+        <w:t>method</w:t>
+      </w:r>
+      <w:proofErr w:type="spellEnd"/>
+      <w:r>
+        <w:t>(</w:t>
+      </w:r>
+      <w:proofErr w:type="gramEnd"/>
+      <w:r>
+        <w:t>);</w:t>
+      </w:r>
+    </w:p>
+    <w:p>
+      <w:r>
+        <w:t xml:space="preserve">String </w:t>
+      </w:r>
+      <w:proofErr w:type="spellStart"/>
+      <w:r>
+        <w:t>hash_generated_</w:t>
+      </w:r>
+      <w:proofErr w:type="gramStart"/>
+      <w:r>
+        <w:t>method</w:t>
+      </w:r>
+      <w:proofErr w:type="spellEnd"/>
+      <w:r>
+        <w:t>(</w:t>
+      </w:r>
+      <w:proofErr w:type="gramEnd"/>
+      <w:r>
+        <w:t>);</w:t>
+      </w:r>
+    </w:p>
+    <w:p/>
+    <w:p>
+      <w:pPr>
+        <w:pStyle w:val="Heading2"/>
+      </w:pPr>
+      <w:proofErr w:type="gramStart"/>
+      <w:r>
+        <w:t>modeling</w:t>
+      </w:r>
+      <w:proofErr w:type="gramEnd"/>
+      <w:r>
+        <w:t>/</w:t>
+      </w:r>
+      <w:proofErr w:type="spellStart"/>
+      <w:r>
+        <w:t>api</w:t>
+      </w:r>
+      <w:proofErr w:type="spellEnd"/>
+      <w:r>
+        <w:t>/</w:t>
+      </w:r>
+      <w:proofErr w:type="spellStart"/>
+      <w:r>
+        <w:t>d</w:t>
+      </w:r>
+      <w:r>
+        <w:t>roidsafe</w:t>
+      </w:r>
+      <w:proofErr w:type="spellEnd"/>
+      <w:r>
+        <w:t>/annotations/DSGeneratedField</w:t>
+      </w:r>
+      <w:r>
+        <w:t>.java:</w:t>
+      </w:r>
+    </w:p>
+    <w:p>
+      <w:r>
+        <w:t xml:space="preserve">String </w:t>
+      </w:r>
+      <w:proofErr w:type="spellStart"/>
+      <w:r>
+        <w:t>tool_</w:t>
+      </w:r>
+      <w:proofErr w:type="gramStart"/>
+      <w:r>
+        <w:t>name</w:t>
+      </w:r>
+      <w:proofErr w:type="spellEnd"/>
+      <w:r>
+        <w:t>(</w:t>
+      </w:r>
+      <w:proofErr w:type="gramEnd"/>
+      <w:r>
+        <w:t>);</w:t>
+      </w:r>
+    </w:p>
+    <w:p>
+      <w:r>
+        <w:t xml:space="preserve">String </w:t>
+      </w:r>
+      <w:proofErr w:type="spellStart"/>
+      <w:r>
+        <w:t>tool_</w:t>
+      </w:r>
+      <w:proofErr w:type="gramStart"/>
+      <w:r>
+        <w:t>version</w:t>
+      </w:r>
+      <w:proofErr w:type="spellEnd"/>
+      <w:r>
+        <w:t>(</w:t>
+      </w:r>
+      <w:proofErr w:type="gramEnd"/>
+      <w:r>
+        <w:t>);</w:t>
+      </w:r>
+    </w:p>
+    <w:p>
+      <w:r>
+        <w:t xml:space="preserve">String </w:t>
+      </w:r>
+      <w:proofErr w:type="spellStart"/>
+      <w:r>
+        <w:t>generated_</w:t>
+      </w:r>
+      <w:proofErr w:type="gramStart"/>
+      <w:r>
+        <w:t>on</w:t>
+      </w:r>
+      <w:proofErr w:type="spellEnd"/>
+      <w:r>
+        <w:t>(</w:t>
+      </w:r>
+      <w:proofErr w:type="gramEnd"/>
+      <w:r>
+        <w:t>);</w:t>
+      </w:r>
+    </w:p>
+    <w:p>
+      <w:r>
+        <w:t xml:space="preserve">String </w:t>
+      </w:r>
+      <w:proofErr w:type="spellStart"/>
+      <w:r>
+        <w:t>hash_original_</w:t>
+      </w:r>
+      <w:proofErr w:type="gramStart"/>
+      <w:r>
+        <w:t>field</w:t>
+      </w:r>
+      <w:proofErr w:type="spellEnd"/>
+      <w:r>
+        <w:t>(</w:t>
+      </w:r>
+      <w:proofErr w:type="gramEnd"/>
+      <w:r>
+        <w:t>);</w:t>
+      </w:r>
+    </w:p>
+    <w:p>
+      <w:pPr>
+        <w:rPr>
+          <w:rFonts w:hint="eastAsia"/>
+          <w:lang w:eastAsia="zh-CN"/>
+        </w:rPr>
+      </w:pPr>
+      <w:r>
+        <w:t xml:space="preserve">String </w:t>
+      </w:r>
+      <w:proofErr w:type="spellStart"/>
+      <w:r>
+        <w:t>hash_generated_</w:t>
+      </w:r>
+      <w:proofErr w:type="gramStart"/>
+      <w:r>
+        <w:t>field</w:t>
+      </w:r>
+      <w:proofErr w:type="spellEnd"/>
+      <w:r>
+        <w:t>(</w:t>
+      </w:r>
+      <w:proofErr w:type="gramEnd"/>
+      <w:r>
+        <w:t>);</w:t>
+      </w:r>
+    </w:p>
+    <w:p>
+      <w:pPr>
+        <w:pStyle w:val="Heading2"/>
+        <w:rPr>
+          <w:rFonts w:hint="eastAsia"/>
+          <w:lang w:eastAsia="zh-CN"/>
+        </w:rPr>
+      </w:pPr>
+      <w:proofErr w:type="gramStart"/>
+      <w:r>
+        <w:t>modeling</w:t>
+      </w:r>
+      <w:proofErr w:type="gramEnd"/>
+      <w:r>
+        <w:t>/</w:t>
+      </w:r>
+      <w:proofErr w:type="spellStart"/>
+      <w:r>
+        <w:t>api</w:t>
+      </w:r>
+      <w:proofErr w:type="spellEnd"/>
+      <w:r>
+        <w:t>/</w:t>
+      </w:r>
+      <w:proofErr w:type="spellStart"/>
+      <w:r>
+        <w:t>droidsafe</w:t>
+      </w:r>
+      <w:proofErr w:type="spellEnd"/>
+      <w:r>
+        <w:t>/annotations/DSCat.java:</w:t>
+      </w:r>
+    </w:p>
+    <w:p>
+      <w:pPr>
+        <w:pStyle w:val="Heading3"/>
+      </w:pPr>
+      <w:r>
+        <w:t xml:space="preserve">    //Safe Categories */</w:t>
+      </w:r>
+    </w:p>
+    <w:p>
+      <w:r>
+        <w:t xml:space="preserve">    ANDROID_ANIMATION,</w:t>
+      </w:r>
+    </w:p>
+    <w:p>
+      <w:r>
+        <w:t xml:space="preserve">    ANDROID_CALLBACK,   //methods like </w:t>
+      </w:r>
+      <w:proofErr w:type="spellStart"/>
+      <w:r>
+        <w:t>onClick</w:t>
+      </w:r>
+      <w:proofErr w:type="spellEnd"/>
+      <w:r>
+        <w:t xml:space="preserve"> </w:t>
+      </w:r>
+    </w:p>
+    <w:p>
+      <w:r>
+        <w:t xml:space="preserve">    OS_GENERAL,</w:t>
+      </w:r>
+    </w:p>
+    <w:p>
+      <w:r>
+        <w:t xml:space="preserve">    FS_INFO,</w:t>
+      </w:r>
+    </w:p>
+    <w:p>
+      <w:r>
+        <w:t xml:space="preserve">    DATA_STRUCTURE,  </w:t>
+      </w:r>
+    </w:p>
+    <w:p>
+      <w:r>
+        <w:t xml:space="preserve">    DB_CURSOR,</w:t>
+      </w:r>
+    </w:p>
+    <w:p>
+      <w:r>
+        <w:t xml:space="preserve">    MEM_BUFFER,</w:t>
+      </w:r>
+    </w:p>
+    <w:p>
+      <w:r>
+        <w:t xml:space="preserve">    SAFE_LIST,</w:t>
+      </w:r>
+    </w:p>
+    <w:p>
+      <w:r>
+        <w:t xml:space="preserve">    GUI,    </w:t>
+      </w:r>
+    </w:p>
+    <w:p>
+      <w:r>
+        <w:t xml:space="preserve">    GRAPHICS,</w:t>
+      </w:r>
+    </w:p>
+    <w:p>
+      <w:r>
+        <w:t xml:space="preserve">    NO_ACTION,</w:t>
+      </w:r>
+    </w:p>
+    <w:p>
+      <w:r>
+        <w:t xml:space="preserve">    DATA_GENERAL,</w:t>
+      </w:r>
+    </w:p>
+    <w:p>
+      <w:r>
+        <w:t xml:space="preserve">    SAFE_OTHERS,</w:t>
+      </w:r>
+    </w:p>
+    <w:p>
+      <w:r>
+        <w:t xml:space="preserve">    UTIL_FUNCTION,</w:t>
+      </w:r>
+    </w:p>
+    <w:p>
+      <w:r>
+        <w:t xml:space="preserve">    SOURCE,</w:t>
+      </w:r>
+    </w:p>
+    <w:p/>
+    <w:p>
+      <w:pPr>
+        <w:pStyle w:val="Heading3"/>
+      </w:pPr>
+      <w:r>
+        <w:t xml:space="preserve">    //Ban Categories</w:t>
+      </w:r>
+    </w:p>
+    <w:p>
+      <w:r>
+        <w:t xml:space="preserve">    DALVIK,</w:t>
+      </w:r>
+    </w:p>
+    <w:p>
+      <w:r>
+        <w:t xml:space="preserve">    PRIVATE_METHOD,</w:t>
+      </w:r>
+    </w:p>
+    <w:p>
+      <w:r>
+        <w:t xml:space="preserve">    REFLECTION,</w:t>
+      </w:r>
+    </w:p>
+    <w:p>
+      <w:r>
+        <w:t xml:space="preserve">    CLASS_LOADER,</w:t>
+      </w:r>
+    </w:p>
+    <w:p>
+      <w:r>
+        <w:t xml:space="preserve">    SECURITY_VIOLATION,</w:t>
+      </w:r>
+    </w:p>
+    <w:p>
+      <w:r>
+        <w:t xml:space="preserve">    DROIDSAFE_INTERNAL,</w:t>
+      </w:r>
+    </w:p>
+    <w:p>
+      <w:r>
+        <w:t xml:space="preserve">    BAN_OTHERS,</w:t>
+      </w:r>
+    </w:p>
+    <w:p>
+      <w:r>
+        <w:t xml:space="preserve">    </w:t>
+      </w:r>
+    </w:p>
+    <w:p>
+      <w:pPr>
+        <w:pStyle w:val="Heading3"/>
+      </w:pPr>
+      <w:r>
+        <w:t xml:space="preserve">    //Spec Categories</w:t>
+      </w:r>
+    </w:p>
+    <w:p>
+      <w:r>
+        <w:t xml:space="preserve">    ABSTRACT_METHOD,</w:t>
+      </w:r>
+    </w:p>
+    <w:p>
+      <w:r>
+        <w:t xml:space="preserve">    ANDROID_ACCOUNT,</w:t>
+      </w:r>
+    </w:p>
+    <w:p>
+      <w:r>
+        <w:t xml:space="preserve">    ANDROID_ACTIVITY_STARTING,</w:t>
+      </w:r>
+    </w:p>
+    <w:p>
+      <w:r>
+        <w:t xml:space="preserve">    ANDROID_APPLICATION,</w:t>
+      </w:r>
+    </w:p>
+    <w:p>
+      <w:r>
+        <w:t xml:space="preserve">    ANDROID_INTERNAL,</w:t>
+      </w:r>
+    </w:p>
+    <w:p>
+      <w:r>
+        <w:t xml:space="preserve">    ANDROID_INSTRUMENTATION,</w:t>
+      </w:r>
+    </w:p>
+    <w:p>
+      <w:r>
+        <w:t xml:space="preserve">    ANDROID_LOW_LEVEL,</w:t>
+      </w:r>
+    </w:p>
+    <w:p>
+      <w:r>
+        <w:t xml:space="preserve">    ANDROID_MANAGER,</w:t>
+      </w:r>
+    </w:p>
+    <w:p>
+      <w:r>
+        <w:t xml:space="preserve">    ANDROID_NOTIFICATION_STARTING,</w:t>
+      </w:r>
+    </w:p>
+    <w:p>
+      <w:r>
+        <w:t xml:space="preserve">    ANDROID_LOADER,</w:t>
+      </w:r>
+    </w:p>
+    <w:p>
+      <w:r>
+        <w:t xml:space="preserve">    AUDIO_CALL,</w:t>
+      </w:r>
+    </w:p>
+    <w:p>
+      <w:r>
+        <w:t xml:space="preserve">    AUDIO_RECORDING,</w:t>
+      </w:r>
+    </w:p>
+    <w:p>
+      <w:r>
+        <w:t xml:space="preserve">    APP_RESOURCE,</w:t>
+      </w:r>
+    </w:p>
+    <w:p>
+      <w:r>
+        <w:t xml:space="preserve">    CALLBACK_INVOKE,</w:t>
+      </w:r>
+    </w:p>
+    <w:p>
+      <w:r>
+        <w:t xml:space="preserve">    CALLBACK_REG,</w:t>
+      </w:r>
+    </w:p>
+    <w:p>
+      <w:r>
+        <w:t xml:space="preserve">    </w:t>
+      </w:r>
+    </w:p>
+    <w:p>
+      <w:r>
+        <w:t xml:space="preserve">    BACKUP_SUBSYSTEM,</w:t>
+      </w:r>
+    </w:p>
+    <w:p>
+      <w:r>
+        <w:t xml:space="preserve">    BLUETOOTH,</w:t>
+      </w:r>
+    </w:p>
+    <w:p>
+      <w:r>
+        <w:t xml:space="preserve">    NFC,</w:t>
+      </w:r>
+    </w:p>
+    <w:p>
+      <w:r>
+        <w:t xml:space="preserve">    CONTACT,</w:t>
+      </w:r>
+    </w:p>
+    <w:p>
+      <w:r>
+        <w:t xml:space="preserve">    CONTENT,</w:t>
+      </w:r>
+    </w:p>
+    <w:p>
+      <w:r>
+        <w:t xml:space="preserve">    TO_MODEL, //once the method is modeled, it will be safe</w:t>
+      </w:r>
+    </w:p>
+    <w:p/>
+    <w:p>
+      <w:r>
+        <w:t xml:space="preserve">    DATABASE,  //database changing</w:t>
+      </w:r>
+    </w:p>
+    <w:p>
+      <w:r>
+        <w:t xml:space="preserve">    DEFAULT_MODIFIER,  </w:t>
+      </w:r>
+    </w:p>
+    <w:p>
+      <w:r>
+        <w:t xml:space="preserve">    DEVICE,    </w:t>
+      </w:r>
+    </w:p>
+    <w:p>
+      <w:r>
+        <w:t xml:space="preserve">    </w:t>
+      </w:r>
+    </w:p>
+    <w:p>
+      <w:r>
+        <w:t xml:space="preserve">    EXEC,</w:t>
+      </w:r>
+    </w:p>
+    <w:p>
+      <w:r>
+        <w:t xml:space="preserve">    </w:t>
+      </w:r>
+    </w:p>
+    <w:p>
+      <w:r>
+        <w:t xml:space="preserve">    FILE_SYSTEM,</w:t>
+      </w:r>
+    </w:p>
+    <w:p>
+      <w:r>
+        <w:t xml:space="preserve">    MONITORING,</w:t>
+      </w:r>
+    </w:p>
+    <w:p/>
+    <w:p>
+      <w:r>
+        <w:t xml:space="preserve">    GPS,</w:t>
+      </w:r>
+    </w:p>
+    <w:p>
+      <w:r>
+        <w:t xml:space="preserve">    INTERNET,</w:t>
+      </w:r>
+    </w:p>
+    <w:p>
+      <w:r>
+        <w:t xml:space="preserve">    INTENT_EXCHANGE,</w:t>
+      </w:r>
+    </w:p>
+    <w:p>
+      <w:r>
+        <w:t xml:space="preserve">    INTERGUI_ACTION,</w:t>
+      </w:r>
+    </w:p>
+    <w:p>
+      <w:r>
+        <w:t xml:space="preserve">    IO,</w:t>
+      </w:r>
+    </w:p>
+    <w:p>
+      <w:r>
+        <w:t xml:space="preserve">    IO_ACTION_METHOD,</w:t>
+      </w:r>
+    </w:p>
+    <w:p>
+      <w:r>
+        <w:t xml:space="preserve">    IPC,</w:t>
+      </w:r>
+    </w:p>
+    <w:p>
+      <w:r>
+        <w:t xml:space="preserve">    SERVICE,</w:t>
+      </w:r>
+    </w:p>
+    <w:p>
+      <w:r>
+        <w:t xml:space="preserve">    JAVA_SECURITY,</w:t>
+      </w:r>
+    </w:p>
+    <w:p>
+      <w:r>
+        <w:t xml:space="preserve">    LOGGING,</w:t>
+      </w:r>
+    </w:p>
+    <w:p>
+      <w:r>
+        <w:t xml:space="preserve">    LOCATION,    </w:t>
+      </w:r>
+    </w:p>
+    <w:p>
+      <w:r>
+        <w:t xml:space="preserve">    MEDIA_RECORDER,</w:t>
+      </w:r>
+    </w:p>
+    <w:p>
+      <w:r>
+        <w:t xml:space="preserve">    NETWORK_STATS,</w:t>
+      </w:r>
+    </w:p>
+    <w:p>
+      <w:r>
+        <w:t xml:space="preserve">    NETWORK,</w:t>
+      </w:r>
+    </w:p>
+    <w:p>
+      <w:r>
+        <w:t xml:space="preserve">    NETWORKING,</w:t>
+      </w:r>
+    </w:p>
+    <w:p>
+      <w:r>
+        <w:t xml:space="preserve">    </w:t>
+      </w:r>
+    </w:p>
+    <w:p>
+      <w:r>
+        <w:t xml:space="preserve">    OS_LOW_LEVEL,    </w:t>
+      </w:r>
+    </w:p>
+    <w:p>
+      <w:r>
+        <w:t xml:space="preserve">    PACKAGE_INFO,</w:t>
+      </w:r>
+    </w:p>
+    <w:p>
+      <w:r>
+        <w:t xml:space="preserve">    PACKAGE_MANAGER,</w:t>
+      </w:r>
+    </w:p>
+    <w:p>
+      <w:r>
+        <w:t xml:space="preserve">    PHONE_CALL,</w:t>
+      </w:r>
+    </w:p>
+    <w:p>
+      <w:r>
+        <w:t xml:space="preserve">    PHONE_STATE,</w:t>
+      </w:r>
+    </w:p>
+    <w:p>
+      <w:r>
+        <w:t xml:space="preserve">    POWER_MANAGER,</w:t>
+      </w:r>
+    </w:p>
+    <w:p>
+      <w:r>
+        <w:t xml:space="preserve">    RESOURCE,</w:t>
+      </w:r>
+    </w:p>
+    <w:p>
+      <w:r>
+        <w:t xml:space="preserve">    RTP_CALL,</w:t>
+      </w:r>
+    </w:p>
+    <w:p>
+      <w:r>
+        <w:t xml:space="preserve">    SENSOR,</w:t>
+      </w:r>
+    </w:p>
+    <w:p>
+      <w:r>
+        <w:t xml:space="preserve">    SIP_REGISTRATION,</w:t>
+      </w:r>
+    </w:p>
+    <w:p>
+      <w:r>
+        <w:t xml:space="preserve">    SMS,</w:t>
+      </w:r>
+    </w:p>
+    <w:p>
+      <w:r>
+        <w:t xml:space="preserve">    SHARING,</w:t>
+      </w:r>
+    </w:p>
+    <w:p>
+      <w:r>
+        <w:t xml:space="preserve">    STORAGE,</w:t>
+      </w:r>
+    </w:p>
+    <w:p>
+      <w:r>
+        <w:t xml:space="preserve">    STORAGE_STATE,</w:t>
+      </w:r>
+    </w:p>
+    <w:p>
+      <w:r>
+        <w:t xml:space="preserve">    SYSTEM_SETTING,    </w:t>
+      </w:r>
+    </w:p>
+    <w:p>
+      <w:r>
+        <w:t xml:space="preserve">    SYSTEM_SERVICE,</w:t>
+      </w:r>
+    </w:p>
+    <w:p>
+      <w:r>
+        <w:t xml:space="preserve">    STORAGE_ACCESS,</w:t>
+      </w:r>
+    </w:p>
+    <w:p>
+      <w:r>
+        <w:t xml:space="preserve">    SYSTEM,</w:t>
+      </w:r>
+    </w:p>
+    <w:p>
+      <w:r>
+        <w:t xml:space="preserve">    SYSTEM_PREFERENCES,</w:t>
+      </w:r>
+    </w:p>
+    <w:p>
+      <w:r>
+        <w:t xml:space="preserve">    SHARED_PREFERENCES,</w:t>
+      </w:r>
+    </w:p>
+    <w:p>
+      <w:r>
+        <w:t xml:space="preserve">    SYSTEM_SETTINGS,</w:t>
+      </w:r>
+    </w:p>
+    <w:p>
+      <w:r>
+        <w:t xml:space="preserve">    SECURITY,</w:t>
+      </w:r>
+    </w:p>
+    <w:p>
+      <w:r>
+        <w:t xml:space="preserve">    SERIALIZATION,</w:t>
+      </w:r>
+    </w:p>
+    <w:p>
+      <w:r>
+        <w:t xml:space="preserve">    TELEPHONY,</w:t>
+      </w:r>
+    </w:p>
+    <w:p>
+      <w:r>
+        <w:t xml:space="preserve">    XML,</w:t>
+      </w:r>
+    </w:p>
+    <w:p>
+      <w:r>
+        <w:t xml:space="preserve">    </w:t>
+      </w:r>
+    </w:p>
+    <w:p>
+      <w:r>
+        <w:t xml:space="preserve">    THREADING, //threading/execution</w:t>
+      </w:r>
+    </w:p>
+    <w:p>
+      <w:r>
+        <w:t xml:space="preserve">    TRIGGER,</w:t>
+      </w:r>
+    </w:p>
+    <w:p>
+      <w:r>
+        <w:t xml:space="preserve">    URI_EXCHANGE,</w:t>
+      </w:r>
+    </w:p>
+    <w:p>
+      <w:r>
+        <w:t xml:space="preserve">    WIFI,</w:t>
+      </w:r>
+    </w:p>
+    <w:p>
+      <w:r>
+        <w:t xml:space="preserve">    </w:t>
+      </w:r>
+    </w:p>
+    <w:p>
+      <w:r>
+        <w:t xml:space="preserve">    SPEC_OTHERS,</w:t>
+      </w:r>
+    </w:p>
+    <w:p>
+      <w:r>
+        <w:t xml:space="preserve">    TIME,</w:t>
+      </w:r>
+    </w:p>
+    <w:p/>
+    <w:p>
+      <w:r>
+        <w:t xml:space="preserve">    IPC_CALLBACK,</w:t>
+      </w:r>
+    </w:p>
+    <w:p/>
+    <w:p>
+      <w:pPr>
+        <w:pStyle w:val="Heading3"/>
+      </w:pPr>
+      <w:r>
+        <w:t xml:space="preserve">    //Default value, not SAFE, BAN nor SPEC</w:t>
+      </w:r>
+    </w:p>
+    <w:p>
+      <w:r>
+        <w:t xml:space="preserve">    UNSPECIFIED</w:t>
+      </w:r>
+      <w:proofErr w:type="gramStart"/>
+      <w:r>
+        <w:t>;</w:t>
+      </w:r>
+      <w:proofErr w:type="gramEnd"/>
+    </w:p>
+    <w:p>
+      <w:pPr>
+        <w:rPr>
+          <w:rFonts w:hint="eastAsia"/>
+          <w:lang w:eastAsia="zh-CN"/>
+        </w:rPr>
+      </w:pPr>
+    </w:p>
+    <w:p>
+      <w:pPr>
+        <w:rPr>
+          <w:rFonts w:hint="eastAsia"/>
+          <w:lang w:eastAsia="zh-CN"/>
+        </w:rPr>
+      </w:pPr>
+      <w:proofErr w:type="spellStart"/>
+      <w:r>
+        <w:rPr>
+          <w:rFonts w:hint="eastAsia"/>
+          <w:lang w:eastAsia="zh-CN"/>
+        </w:rPr>
+        <w:t>Droidsafe</w:t>
+      </w:r>
+      <w:proofErr w:type="spellEnd"/>
+      <w:r>
+        <w:rPr>
+          <w:rFonts w:hint="eastAsia"/>
+          <w:lang w:eastAsia="zh-CN"/>
+        </w:rPr>
+        <w:t xml:space="preserve"> will model the Android system, while modeling the Android </w:t>
+      </w:r>
+      <w:proofErr w:type="gramStart"/>
+      <w:r>
+        <w:rPr>
+          <w:rFonts w:hint="eastAsia"/>
+          <w:lang w:eastAsia="zh-CN"/>
+        </w:rPr>
+        <w:t>system,</w:t>
+      </w:r>
+      <w:proofErr w:type="gramEnd"/>
+      <w:r>
+        <w:rPr>
+          <w:rFonts w:hint="eastAsia"/>
+          <w:lang w:eastAsia="zh-CN"/>
+        </w:rPr>
+        <w:t xml:space="preserve"> it categorizes all </w:t>
+      </w:r>
+      <w:proofErr w:type="spellStart"/>
+      <w:r>
+        <w:rPr>
+          <w:rFonts w:hint="eastAsia"/>
+          <w:lang w:eastAsia="zh-CN"/>
+        </w:rPr>
+        <w:t>methds</w:t>
+      </w:r>
+      <w:proofErr w:type="spellEnd"/>
+      <w:r>
+        <w:rPr>
+          <w:rFonts w:hint="eastAsia"/>
+          <w:lang w:eastAsia="zh-CN"/>
+        </w:rPr>
+        <w:t xml:space="preserve"> into the following types:</w:t>
+      </w:r>
+    </w:p>
+    <w:p>
+      <w:pPr>
+        <w:rPr>
+          <w:rFonts w:hint="eastAsia"/>
+          <w:lang w:eastAsia="zh-CN"/>
+        </w:rPr>
+      </w:pPr>
+      <w:r>
+        <w:rPr>
+          <w:lang w:eastAsia="zh-CN"/>
+        </w:rPr>
+        <w:t>SAFE, SPEC, BAN</w:t>
+      </w:r>
+    </w:p>
+    <w:p>
+      <w:pPr>
+        <w:pStyle w:val="Heading2"/>
+        <w:rPr>
+          <w:rFonts w:hint="eastAsia"/>
+          <w:lang w:eastAsia="zh-CN"/>
+        </w:rPr>
+      </w:pPr>
+      <w:proofErr w:type="spellStart"/>
+      <w:r>
+        <w:rPr>
+          <w:rFonts w:hint="eastAsia"/>
+          <w:lang w:eastAsia="zh-CN"/>
+        </w:rPr>
+        <w:t>DSOnlyType</w:t>
+      </w:r>
+      <w:proofErr w:type="spellEnd"/>
+      <w:r>
+        <w:rPr>
+          <w:rFonts w:hint="eastAsia"/>
+          <w:lang w:eastAsia="zh-CN"/>
+        </w:rPr>
         <w:t>:</w:t>
       </w:r>
     </w:p>
     <w:p>
-      <w:proofErr w:type="gramStart"/>
-      <w:r>
-        <w:t>va</w:t>
-      </w:r>
-      <w:proofErr w:type="gramEnd"/>
-      <w:r>
-        <w:t>-results.log&amp;va-errors.log</w:t>
-      </w:r>
-    </w:p>
-    <w:p/>
-    <w:p>
-      <w:proofErr w:type="spellStart"/>
-      <w:proofErr w:type="gramStart"/>
-      <w:r>
-        <w:t>pta</w:t>
-      </w:r>
-      <w:proofErr w:type="spellEnd"/>
-      <w:proofErr w:type="gramEnd"/>
-      <w:r>
-        <w:t xml:space="preserve"> packages</w:t>
-      </w:r>
-      <w:r>
-        <w:t xml:space="preserve">: </w:t>
-      </w:r>
-    </w:p>
-    <w:p>
-      <w:r>
-        <w:t xml:space="preserve">SPARK: </w:t>
-      </w:r>
-      <w:r>
-        <w:t>A PTA bridge for the SPARK points to analysis.  Right now the analysis is context insensitive.</w:t>
-      </w:r>
-    </w:p>
-    <w:p>
-      <w:proofErr w:type="spellStart"/>
-      <w:proofErr w:type="gramStart"/>
-      <w:r>
-        <w:t>Config.v</w:t>
-      </w:r>
-      <w:proofErr w:type="spellEnd"/>
-      <w:r>
-        <w:t>(</w:t>
-      </w:r>
-      <w:proofErr w:type="gramEnd"/>
-      <w:r>
-        <w:t>).</w:t>
-      </w:r>
-      <w:proofErr w:type="spellStart"/>
-      <w:r>
-        <w:t>dumpPta</w:t>
-      </w:r>
-      <w:proofErr w:type="spellEnd"/>
-      <w:r>
+      <w:pPr>
+        <w:rPr>
+          <w:lang w:eastAsia="zh-CN"/>
+        </w:rPr>
+      </w:pPr>
+      <w:r>
+        <w:rPr>
+          <w:rFonts w:hint="eastAsia"/>
+          <w:lang w:eastAsia="zh-CN"/>
+        </w:rPr>
+        <w:t xml:space="preserve">    </w:t>
+      </w:r>
+      <w:r>
+        <w:rPr>
+          <w:lang w:eastAsia="zh-CN"/>
+        </w:rPr>
+        <w:t>NOT_VALID,</w:t>
+      </w:r>
+    </w:p>
+    <w:p>
+      <w:pPr>
+        <w:rPr>
+          <w:lang w:eastAsia="zh-CN"/>
+        </w:rPr>
+      </w:pPr>
+      <w:r>
+        <w:rPr>
+          <w:lang w:eastAsia="zh-CN"/>
+        </w:rPr>
+        <w:t xml:space="preserve">    NOT_USED,</w:t>
+      </w:r>
+    </w:p>
+    <w:p>
+      <w:pPr>
+        <w:rPr>
+          <w:rFonts w:hint="eastAsia"/>
+          <w:lang w:eastAsia="zh-CN"/>
+        </w:rPr>
+      </w:pPr>
+      <w:r>
+        <w:rPr>
+          <w:lang w:eastAsia="zh-CN"/>
+        </w:rPr>
+        <w:t xml:space="preserve">    DONTCARE</w:t>
+      </w:r>
+    </w:p>
+    <w:p>
+      <w:pPr>
+        <w:rPr>
+          <w:rFonts w:hint="eastAsia"/>
+          <w:lang w:eastAsia="zh-CN"/>
+        </w:rPr>
+      </w:pPr>
+    </w:p>
+    <w:p>
+      <w:pPr>
+        <w:pStyle w:val="Heading2"/>
+        <w:rPr>
+          <w:rFonts w:hint="eastAsia"/>
+          <w:lang w:eastAsia="zh-CN"/>
+        </w:rPr>
+      </w:pPr>
+      <w:proofErr w:type="spellStart"/>
+      <w:r>
+        <w:rPr>
+          <w:lang w:eastAsia="zh-CN"/>
+        </w:rPr>
+        <w:t>C</w:t>
+      </w:r>
+      <w:r>
+        <w:rPr>
+          <w:rFonts w:hint="eastAsia"/>
+          <w:lang w:eastAsia="zh-CN"/>
+        </w:rPr>
+        <w:t>onfig-i</w:t>
+      </w:r>
+      <w:r>
+        <w:rPr>
+          <w:rFonts w:hint="eastAsia"/>
+          <w:lang w:eastAsia="zh-CN"/>
+        </w:rPr>
+        <w:t>mprecisestrings</w:t>
+      </w:r>
+      <w:proofErr w:type="spellEnd"/>
+      <w:r>
+        <w:rPr>
+          <w:rFonts w:hint="eastAsia"/>
+          <w:lang w:eastAsia="zh-CN"/>
+        </w:rPr>
+        <w:t>:</w:t>
+      </w:r>
+    </w:p>
+    <w:p>
+      <w:pPr>
+        <w:rPr>
+          <w:rFonts w:hint="eastAsia"/>
+          <w:lang w:eastAsia="zh-CN"/>
+        </w:rPr>
+      </w:pPr>
+      <w:proofErr w:type="gramStart"/>
+      <w:r>
+        <w:rPr>
+          <w:lang w:eastAsia="zh-CN"/>
+        </w:rPr>
+        <w:t>t</w:t>
+      </w:r>
+      <w:r>
+        <w:rPr>
+          <w:rFonts w:hint="eastAsia"/>
+          <w:lang w:eastAsia="zh-CN"/>
+        </w:rPr>
+        <w:t>ools</w:t>
+      </w:r>
+      <w:proofErr w:type="gramEnd"/>
+      <w:r>
+        <w:rPr>
+          <w:rFonts w:hint="eastAsia"/>
+          <w:lang w:eastAsia="zh-CN"/>
+        </w:rPr>
+        <w:t>/</w:t>
+      </w:r>
+      <w:proofErr w:type="spellStart"/>
+      <w:r>
+        <w:rPr>
+          <w:lang w:eastAsia="zh-CN"/>
+        </w:rPr>
+        <w:t>objsenspark</w:t>
+      </w:r>
+      <w:proofErr w:type="spellEnd"/>
+      <w:r>
+        <w:rPr>
+          <w:rFonts w:hint="eastAsia"/>
+          <w:lang w:eastAsia="zh-CN"/>
+        </w:rPr>
+        <w:t>/</w:t>
+      </w:r>
+      <w:proofErr w:type="spellStart"/>
+      <w:r>
+        <w:rPr>
+          <w:rFonts w:hint="eastAsia"/>
+          <w:lang w:eastAsia="zh-CN"/>
+        </w:rPr>
+        <w:t>src</w:t>
+      </w:r>
+      <w:proofErr w:type="spellEnd"/>
+      <w:r>
+        <w:rPr>
+          <w:rFonts w:hint="eastAsia"/>
+          <w:lang w:eastAsia="zh-CN"/>
+        </w:rPr>
+        <w:t>/</w:t>
+      </w:r>
+      <w:proofErr w:type="spellStart"/>
+      <w:r>
+        <w:rPr>
+          <w:lang w:eastAsia="zh-CN"/>
+        </w:rPr>
+        <w:t>objsenspark</w:t>
+      </w:r>
+      <w:proofErr w:type="spellEnd"/>
+      <w:r>
+        <w:rPr>
+          <w:rFonts w:hint="eastAsia"/>
+          <w:lang w:eastAsia="zh-CN"/>
+        </w:rPr>
+        <w:t>/</w:t>
+      </w:r>
+      <w:r>
+        <w:rPr>
+          <w:lang w:eastAsia="zh-CN"/>
+        </w:rPr>
+        <w:t>SparkPTA</w:t>
+      </w:r>
+      <w:r>
+        <w:rPr>
+          <w:rFonts w:hint="eastAsia"/>
+          <w:lang w:eastAsia="zh-CN"/>
+        </w:rPr>
+        <w:t>.java:</w:t>
+      </w:r>
+    </w:p>
+    <w:p>
+      <w:pPr>
+        <w:rPr>
+          <w:lang w:eastAsia="zh-CN"/>
+        </w:rPr>
+      </w:pPr>
+      <w:r>
+        <w:rPr>
+          <w:lang w:eastAsia="zh-CN"/>
+        </w:rPr>
+        <w:t xml:space="preserve">/** </w:t>
+      </w:r>
+      <w:proofErr w:type="gramStart"/>
+      <w:r>
+        <w:rPr>
+          <w:lang w:eastAsia="zh-CN"/>
+        </w:rPr>
+        <w:t>comma</w:t>
+      </w:r>
+      <w:proofErr w:type="gramEnd"/>
+      <w:r>
+        <w:rPr>
+          <w:lang w:eastAsia="zh-CN"/>
+        </w:rPr>
+        <w:t xml:space="preserve"> separated list of classes in which no matter what the length of k</w:t>
+      </w:r>
+    </w:p>
+    <w:p>
+      <w:pPr>
+        <w:rPr>
+          <w:lang w:eastAsia="zh-CN"/>
+        </w:rPr>
+      </w:pPr>
+      <w:r>
+        <w:rPr>
+          <w:lang w:eastAsia="zh-CN"/>
+        </w:rPr>
+        <w:tab/>
+        <w:t xml:space="preserve"> * </w:t>
+      </w:r>
+      <w:proofErr w:type="gramStart"/>
+      <w:r>
+        <w:rPr>
+          <w:lang w:eastAsia="zh-CN"/>
+        </w:rPr>
+        <w:t>for</w:t>
+      </w:r>
+      <w:proofErr w:type="gramEnd"/>
+      <w:r>
+        <w:rPr>
+          <w:lang w:eastAsia="zh-CN"/>
+        </w:rPr>
+        <w:t xml:space="preserve"> object sensitivity, we want to limit the depth of the object sensitivity </w:t>
+      </w:r>
+    </w:p>
+    <w:p>
+      <w:pPr>
+        <w:rPr>
+          <w:lang w:eastAsia="zh-CN"/>
+        </w:rPr>
+      </w:pPr>
+      <w:r>
+        <w:rPr>
+          <w:lang w:eastAsia="zh-CN"/>
+        </w:rPr>
+        <w:tab/>
+        <w:t xml:space="preserve"> * </w:t>
+      </w:r>
+      <w:proofErr w:type="gramStart"/>
+      <w:r>
+        <w:rPr>
+          <w:lang w:eastAsia="zh-CN"/>
+        </w:rPr>
+        <w:t>to</w:t>
+      </w:r>
+      <w:proofErr w:type="gramEnd"/>
+      <w:r>
+        <w:rPr>
+          <w:lang w:eastAsia="zh-CN"/>
+        </w:rPr>
+        <w:t xml:space="preserve"> one.  Also add subclasses of each </w:t>
+      </w:r>
+    </w:p>
+    <w:p>
+      <w:pPr>
+        <w:rPr>
+          <w:lang w:eastAsia="zh-CN"/>
+        </w:rPr>
+      </w:pPr>
+      <w:r>
+        <w:rPr>
+          <w:lang w:eastAsia="zh-CN"/>
+        </w:rPr>
+        <w:tab/>
+        <w:t xml:space="preserve"> * </w:t>
+      </w:r>
+    </w:p>
+    <w:p>
+      <w:pPr>
+        <w:rPr>
+          <w:lang w:eastAsia="zh-CN"/>
+        </w:rPr>
+      </w:pPr>
+      <w:r>
+        <w:rPr>
+          <w:lang w:eastAsia="zh-CN"/>
+        </w:rPr>
+        <w:tab/>
+        <w:t xml:space="preserve"> * Strings will be added if the </w:t>
+      </w:r>
+      <w:proofErr w:type="spellStart"/>
+      <w:r>
+        <w:rPr>
+          <w:lang w:eastAsia="zh-CN"/>
+        </w:rPr>
+        <w:t>precisestrings</w:t>
+      </w:r>
+      <w:proofErr w:type="spellEnd"/>
+      <w:r>
+        <w:rPr>
+          <w:lang w:eastAsia="zh-CN"/>
+        </w:rPr>
         <w:t xml:space="preserve"> </w:t>
       </w:r>
-      <w:r>
-        <w:sym w:font="Wingdings" w:char="F0E0"/>
-      </w:r>
-      <w:r>
-        <w:t xml:space="preserve"> </w:t>
-      </w:r>
-      <w:r>
-        <w:t>pta.txt</w:t>
-      </w:r>
-      <w:r>
-        <w:t xml:space="preserve">; </w:t>
-      </w:r>
-      <w:proofErr w:type="spellStart"/>
-      <w:r>
-        <w:t>Config.v</w:t>
-      </w:r>
-      <w:proofErr w:type="spellEnd"/>
-      <w:r>
-        <w:t>().</w:t>
-      </w:r>
-      <w:proofErr w:type="spellStart"/>
-      <w:r>
-        <w:t>dumpCallGraph</w:t>
-      </w:r>
-      <w:proofErr w:type="spellEnd"/>
-      <w:r>
-        <w:t xml:space="preserve"> </w:t>
-      </w:r>
-      <w:r>
-        <w:t xml:space="preserve"> </w:t>
-      </w:r>
-      <w:r>
-        <w:sym w:font="Wingdings" w:char="F0E0"/>
-      </w:r>
-      <w:r>
-        <w:t xml:space="preserve"> </w:t>
-      </w:r>
-      <w:proofErr w:type="spellStart"/>
-      <w:r>
-        <w:t>callgraph.gexf</w:t>
-      </w:r>
-      <w:proofErr w:type="spellEnd"/>
-      <w:r>
-        <w:t xml:space="preserve">; </w:t>
-      </w:r>
-      <w:proofErr w:type="spellStart"/>
-      <w:r>
-        <w:t>dumpReachablesAndAllocNodes</w:t>
-      </w:r>
-      <w:proofErr w:type="spellEnd"/>
-      <w:r>
-        <w:t xml:space="preserve"> </w:t>
-      </w:r>
-      <w:r>
-        <w:t xml:space="preserve">() </w:t>
-      </w:r>
-      <w:r>
-        <w:sym w:font="Wingdings" w:char="F0E0"/>
-      </w:r>
-      <w:r>
-        <w:t xml:space="preserve"> </w:t>
-      </w:r>
-      <w:r>
-        <w:t>spark-dump.log</w:t>
-      </w:r>
-      <w:r>
-        <w:t xml:space="preserve">; </w:t>
-      </w:r>
-      <w:proofErr w:type="spellStart"/>
-      <w:r>
-        <w:t>dumpOutdegreesCSV</w:t>
-      </w:r>
-      <w:proofErr w:type="spellEnd"/>
-      <w:r>
-        <w:t xml:space="preserve">() </w:t>
-      </w:r>
-      <w:r>
-        <w:sym w:font="Wingdings" w:char="F0E0"/>
-      </w:r>
-      <w:r>
-        <w:t xml:space="preserve"> </w:t>
-      </w:r>
-      <w:r>
-        <w:t>reachables-outdegree.csv</w:t>
-      </w:r>
-      <w:r>
-        <w:t xml:space="preserve">; </w:t>
-      </w:r>
-      <w:proofErr w:type="spellStart"/>
-      <w:r>
-        <w:t>dumpCallGraphReachablesCSV</w:t>
-      </w:r>
-      <w:proofErr w:type="spellEnd"/>
-      <w:r>
-        <w:t xml:space="preserve">() </w:t>
-      </w:r>
-      <w:r>
-        <w:sym w:font="Wingdings" w:char="F0E0"/>
-      </w:r>
-      <w:r>
-        <w:t xml:space="preserve"> </w:t>
-      </w:r>
-      <w:r>
-        <w:t>reachables-count.csv</w:t>
-      </w:r>
-    </w:p>
-    <w:p/>
-    <w:p>
-      <w:proofErr w:type="spellStart"/>
-      <w:r>
-        <w:t>PaddlePTA</w:t>
-      </w:r>
-      <w:proofErr w:type="spellEnd"/>
-      <w:r>
-        <w:t xml:space="preserve">: </w:t>
-      </w:r>
-    </w:p>
-    <w:p/>
-    <w:p>
-      <w:proofErr w:type="spellStart"/>
-      <w:r>
-        <w:t>GeoPTA</w:t>
-      </w:r>
-      <w:proofErr w:type="spellEnd"/>
-      <w:r>
-        <w:t xml:space="preserve">: </w:t>
-      </w:r>
-      <w:proofErr w:type="spellStart"/>
-      <w:proofErr w:type="gramStart"/>
-      <w:r>
-        <w:t>Config.v</w:t>
-      </w:r>
-      <w:proofErr w:type="spellEnd"/>
-      <w:r>
-        <w:t>(</w:t>
-      </w:r>
-      <w:proofErr w:type="gramEnd"/>
-      <w:r>
-        <w:t>).</w:t>
-      </w:r>
-      <w:proofErr w:type="spellStart"/>
-      <w:r>
-        <w:t>dumpPta</w:t>
-      </w:r>
-      <w:proofErr w:type="spellEnd"/>
-      <w:r>
-        <w:t xml:space="preserve"> </w:t>
-      </w:r>
-      <w:r>
-        <w:sym w:font="Wingdings" w:char="F0E0"/>
-      </w:r>
-      <w:r>
-        <w:t xml:space="preserve"> </w:t>
-      </w:r>
-      <w:r>
-        <w:t>pta.txt</w:t>
-      </w:r>
-      <w:r>
-        <w:t xml:space="preserve">; </w:t>
-      </w:r>
-      <w:proofErr w:type="spellStart"/>
-      <w:r>
-        <w:t>Config.v</w:t>
-      </w:r>
-      <w:proofErr w:type="spellEnd"/>
-      <w:r>
-        <w:t>().</w:t>
-      </w:r>
-      <w:proofErr w:type="spellStart"/>
-      <w:r>
-        <w:t>dumpCallGraph</w:t>
-      </w:r>
-      <w:proofErr w:type="spellEnd"/>
-      <w:r>
-        <w:t xml:space="preserve"> </w:t>
-      </w:r>
-      <w:r>
-        <w:t xml:space="preserve"> </w:t>
-      </w:r>
-      <w:r>
-        <w:sym w:font="Wingdings" w:char="F0E0"/>
-      </w:r>
-      <w:r>
-        <w:t xml:space="preserve"> </w:t>
-      </w:r>
-      <w:r>
-        <w:t>callgraph.dot</w:t>
-      </w:r>
-    </w:p>
-    <w:p/>
-    <w:p>
-      <w:r>
-        <w:t>PTAPaper.java &amp; Method.java:</w:t>
-      </w:r>
-    </w:p>
-    <w:p>
-      <w:r>
+      <w:proofErr w:type="gramStart"/>
+      <w:r>
+        <w:rPr>
+          <w:lang w:eastAsia="zh-CN"/>
+        </w:rPr>
+        <w:t>options is</w:t>
+      </w:r>
+      <w:proofErr w:type="gramEnd"/>
+      <w:r>
+        <w:rPr>
+          <w:lang w:eastAsia="zh-CN"/>
+        </w:rPr>
+        <w:t xml:space="preserve"> given</w:t>
+      </w:r>
+    </w:p>
+    <w:p>
+      <w:pPr>
+        <w:rPr>
+          <w:rFonts w:hint="eastAsia"/>
+          <w:lang w:eastAsia="zh-CN"/>
+        </w:rPr>
+      </w:pPr>
+      <w:r>
+        <w:rPr>
+          <w:lang w:eastAsia="zh-CN"/>
+        </w:rPr>
         <w:tab/>
-      </w:r>
-      <w:proofErr w:type="spellStart"/>
-      <w:proofErr w:type="gramStart"/>
-      <w:r>
-        <w:t>int</w:t>
-      </w:r>
-      <w:proofErr w:type="spellEnd"/>
-      <w:proofErr w:type="gramEnd"/>
-      <w:r>
-        <w:t xml:space="preserve"> </w:t>
-      </w:r>
-      <w:proofErr w:type="spellStart"/>
-      <w:r>
-        <w:t>flowsIntoSinksArgs</w:t>
-      </w:r>
-      <w:proofErr w:type="spellEnd"/>
-      <w:r>
-        <w:t xml:space="preserve"> = 0;</w:t>
-      </w:r>
-    </w:p>
-    <w:p>
-      <w:r>
-        <w:tab/>
-      </w:r>
-      <w:proofErr w:type="spellStart"/>
-      <w:proofErr w:type="gramStart"/>
-      <w:r>
-        <w:t>int</w:t>
-      </w:r>
-      <w:proofErr w:type="spellEnd"/>
-      <w:proofErr w:type="gramEnd"/>
-      <w:r>
-        <w:t xml:space="preserve"> </w:t>
-      </w:r>
-      <w:proofErr w:type="spellStart"/>
-      <w:r>
-        <w:t>flowsIntoSinksArgsPrecise</w:t>
-      </w:r>
-      <w:proofErr w:type="spellEnd"/>
-      <w:r>
-        <w:t xml:space="preserve"> = 0;</w:t>
-      </w:r>
-    </w:p>
-    <w:p>
-      <w:r>
-        <w:tab/>
-      </w:r>
-      <w:proofErr w:type="spellStart"/>
-      <w:proofErr w:type="gramStart"/>
-      <w:r>
-        <w:t>int</w:t>
-      </w:r>
-      <w:proofErr w:type="spellEnd"/>
-      <w:proofErr w:type="gramEnd"/>
-      <w:r>
-        <w:t xml:space="preserve"> </w:t>
-      </w:r>
-      <w:proofErr w:type="spellStart"/>
-      <w:r>
-        <w:t>flowsIntoSinksMem</w:t>
-      </w:r>
-      <w:proofErr w:type="spellEnd"/>
-      <w:r>
-        <w:t xml:space="preserve"> = 0;</w:t>
-      </w:r>
-    </w:p>
-    <w:p>
-      <w:r>
-        <w:tab/>
-      </w:r>
-      <w:proofErr w:type="spellStart"/>
-      <w:proofErr w:type="gramStart"/>
-      <w:r>
-        <w:t>int</w:t>
-      </w:r>
-      <w:proofErr w:type="spellEnd"/>
-      <w:proofErr w:type="gramEnd"/>
-      <w:r>
-        <w:t xml:space="preserve"> </w:t>
-      </w:r>
-      <w:proofErr w:type="spellStart"/>
-      <w:r>
-        <w:t>flowsIntoSinksRec</w:t>
-      </w:r>
-      <w:proofErr w:type="spellEnd"/>
-      <w:r>
-        <w:t xml:space="preserve"> = 0;</w:t>
-      </w:r>
-    </w:p>
-    <w:p/>
-    <w:p>
-      <w:proofErr w:type="gramStart"/>
-      <w:r>
-        <w:t>android.droidsafe.stats.IntentResolutionStats.java</w:t>
-      </w:r>
-      <w:proofErr w:type="gramEnd"/>
-      <w:r>
-        <w:t>:</w:t>
-      </w:r>
-    </w:p>
-    <w:p>
-      <w:proofErr w:type="gramStart"/>
-      <w:r>
-        <w:t>icc</w:t>
-      </w:r>
-      <w:proofErr w:type="gramEnd"/>
-      <w:r>
-        <w:t>-resolution-stats.txt</w:t>
-      </w:r>
-    </w:p>
-    <w:p/>
-    <w:p>
-      <w:proofErr w:type="gramStart"/>
-      <w:r>
-        <w:t>android.droidsafe.stats.FindAPICallsWithNonLocalEffects.java</w:t>
-      </w:r>
-      <w:proofErr w:type="gramEnd"/>
-      <w:r>
-        <w:t>:</w:t>
-      </w:r>
-    </w:p>
-    <w:p>
-      <w:proofErr w:type="gramStart"/>
-      <w:r>
-        <w:t>non</w:t>
-      </w:r>
-      <w:proofErr w:type="gramEnd"/>
-      <w:r>
-        <w:t>-local-api-methods.txt</w:t>
-      </w:r>
-    </w:p>
-    <w:p/>
-    <w:p>
-      <w:proofErr w:type="gramStart"/>
-      <w:r>
-        <w:t>android.droidsafe.stats.AveInfoFlowSetSize.java</w:t>
-      </w:r>
-      <w:proofErr w:type="gramEnd"/>
-      <w:r>
-        <w:t>:</w:t>
-      </w:r>
-    </w:p>
-    <w:p>
-      <w:proofErr w:type="gramStart"/>
-      <w:r>
-        <w:t>info</w:t>
-      </w:r>
-      <w:proofErr w:type="gramEnd"/>
-      <w:r>
-        <w:t>-set-size.txt</w:t>
-      </w:r>
-      <w:r>
-        <w:t xml:space="preserve"> (</w:t>
-      </w:r>
-      <w:proofErr w:type="spellStart"/>
-      <w:r>
-        <w:t>totalSet</w:t>
-      </w:r>
-      <w:proofErr w:type="spellEnd"/>
-      <w:r>
-        <w:t xml:space="preserve">, </w:t>
-      </w:r>
-      <w:proofErr w:type="spellStart"/>
-      <w:r>
-        <w:t>totalSetsSize</w:t>
-      </w:r>
-      <w:proofErr w:type="spellEnd"/>
-      <w:r>
-        <w:t>)</w:t>
-      </w:r>
-    </w:p>
-    <w:p/>
-    <w:p>
-      <w:proofErr w:type="gramStart"/>
-      <w:r>
-        <w:t>android.droidsafe.reports.AnalysisReport.java</w:t>
-      </w:r>
-      <w:proofErr w:type="gramEnd"/>
-      <w:r>
-        <w:t>: This class stores data and produces a report for an analyst of any issues encountered during the analysis that are suspicious or could lead to imprecision or inaccuracy in the results.</w:t>
-      </w:r>
-    </w:p>
-    <w:p>
-      <w:proofErr w:type="gramStart"/>
-      <w:r>
-        <w:t>analysis</w:t>
-      </w:r>
-      <w:proofErr w:type="gramEnd"/>
-      <w:r>
-        <w:t>-warning-report.txt</w:t>
-      </w:r>
+        <w:t xml:space="preserve"> */</w:t>
+      </w:r>
+    </w:p>
+    <w:p>
+      <w:pPr>
+        <w:rPr>
+          <w:rFonts w:hint="eastAsia"/>
+          <w:lang w:eastAsia="zh-CN"/>
+        </w:rPr>
+      </w:pPr>
+    </w:p>
+    <w:p>
+      <w:pPr>
+        <w:rPr>
+          <w:rFonts w:hint="eastAsia"/>
+          <w:lang w:eastAsia="zh-CN"/>
+        </w:rPr>
+      </w:pPr>
+      <w:r>
+        <w:rPr>
+          <w:rFonts w:hint="eastAsia"/>
+          <w:lang w:eastAsia="zh-CN"/>
+        </w:rPr>
+        <w:t xml:space="preserve">Check </w:t>
+      </w:r>
+      <w:proofErr w:type="spellStart"/>
+      <w:r>
+        <w:rPr>
+          <w:rFonts w:hint="eastAsia"/>
+          <w:lang w:eastAsia="zh-CN"/>
+        </w:rPr>
+        <w:t>objsenspark</w:t>
+      </w:r>
+      <w:proofErr w:type="spellEnd"/>
+      <w:r>
+        <w:rPr>
+          <w:rFonts w:hint="eastAsia"/>
+          <w:lang w:eastAsia="zh-CN"/>
+        </w:rPr>
+        <w:t xml:space="preserve"> tool:</w:t>
+      </w:r>
+    </w:p>
+    <w:p>
+      <w:pPr>
+        <w:rPr>
+          <w:rFonts w:hint="eastAsia"/>
+          <w:lang w:eastAsia="zh-CN"/>
+        </w:rPr>
+      </w:pPr>
+      <w:r>
+        <w:rPr>
+          <w:rFonts w:hint="eastAsia"/>
+          <w:lang w:eastAsia="zh-CN"/>
+        </w:rPr>
+        <w:t>Under tools/</w:t>
+      </w:r>
+      <w:proofErr w:type="spellStart"/>
+      <w:r>
+        <w:rPr>
+          <w:lang w:eastAsia="zh-CN"/>
+        </w:rPr>
+        <w:t>objsenspark</w:t>
+      </w:r>
+      <w:proofErr w:type="spellEnd"/>
     </w:p>
     <w:sectPr>
       <w:pgSz w:w="12240" w:h="15840"/>
@@ -1838,6 +3919,52 @@
     <w:name w:val="Normal"/>
     <w:qFormat/>
   </w:style>
+  <w:style w:type="paragraph" w:styleId="Heading2">
+    <w:name w:val="heading 2"/>
+    <w:basedOn w:val="Normal"/>
+    <w:next w:val="Normal"/>
+    <w:link w:val="Heading2Char"/>
+    <w:uiPriority w:val="9"/>
+    <w:unhideWhenUsed/>
+    <w:qFormat/>
+    <w:rsid w:val="0021654E"/>
+    <w:pPr>
+      <w:keepNext/>
+      <w:keepLines/>
+      <w:spacing w:before="200"/>
+      <w:outlineLvl w:val="1"/>
+    </w:pPr>
+    <w:rPr>
+      <w:rFonts w:asciiTheme="majorHAnsi" w:eastAsiaTheme="majorEastAsia" w:hAnsiTheme="majorHAnsi" w:cstheme="majorBidi"/>
+      <w:b/>
+      <w:bCs/>
+      <w:color w:val="4F81BD" w:themeColor="accent1"/>
+      <w:sz w:val="26"/>
+      <w:szCs w:val="26"/>
+    </w:rPr>
+  </w:style>
+  <w:style w:type="paragraph" w:styleId="Heading3">
+    <w:name w:val="heading 3"/>
+    <w:basedOn w:val="Normal"/>
+    <w:next w:val="Normal"/>
+    <w:link w:val="Heading3Char"/>
+    <w:uiPriority w:val="9"/>
+    <w:unhideWhenUsed/>
+    <w:qFormat/>
+    <w:rsid w:val="0021654E"/>
+    <w:pPr>
+      <w:keepNext/>
+      <w:keepLines/>
+      <w:spacing w:before="200"/>
+      <w:outlineLvl w:val="2"/>
+    </w:pPr>
+    <w:rPr>
+      <w:rFonts w:asciiTheme="majorHAnsi" w:eastAsiaTheme="majorEastAsia" w:hAnsiTheme="majorHAnsi" w:cstheme="majorBidi"/>
+      <w:b/>
+      <w:bCs/>
+      <w:color w:val="4F81BD" w:themeColor="accent1"/>
+    </w:rPr>
+  </w:style>
   <w:style w:type="character" w:default="1" w:styleId="DefaultParagraphFont">
     <w:name w:val="Default Paragraph Font"/>
     <w:uiPriority w:val="1"/>
@@ -1890,6 +4017,34 @@
       <w:rFonts w:ascii="Lucida Grande" w:hAnsi="Lucida Grande"/>
       <w:sz w:val="18"/>
       <w:szCs w:val="18"/>
+    </w:rPr>
+  </w:style>
+  <w:style w:type="character" w:customStyle="1" w:styleId="Heading2Char">
+    <w:name w:val="Heading 2 Char"/>
+    <w:basedOn w:val="DefaultParagraphFont"/>
+    <w:link w:val="Heading2"/>
+    <w:uiPriority w:val="9"/>
+    <w:rsid w:val="0021654E"/>
+    <w:rPr>
+      <w:rFonts w:asciiTheme="majorHAnsi" w:eastAsiaTheme="majorEastAsia" w:hAnsiTheme="majorHAnsi" w:cstheme="majorBidi"/>
+      <w:b/>
+      <w:bCs/>
+      <w:color w:val="4F81BD" w:themeColor="accent1"/>
+      <w:sz w:val="26"/>
+      <w:szCs w:val="26"/>
+    </w:rPr>
+  </w:style>
+  <w:style w:type="character" w:customStyle="1" w:styleId="Heading3Char">
+    <w:name w:val="Heading 3 Char"/>
+    <w:basedOn w:val="DefaultParagraphFont"/>
+    <w:link w:val="Heading3"/>
+    <w:uiPriority w:val="9"/>
+    <w:rsid w:val="0021654E"/>
+    <w:rPr>
+      <w:rFonts w:asciiTheme="majorHAnsi" w:eastAsiaTheme="majorEastAsia" w:hAnsiTheme="majorHAnsi" w:cstheme="majorBidi"/>
+      <w:b/>
+      <w:bCs/>
+      <w:color w:val="4F81BD" w:themeColor="accent1"/>
     </w:rPr>
   </w:style>
 </w:styles>
@@ -2051,6 +4206,52 @@
     <w:name w:val="Normal"/>
     <w:qFormat/>
   </w:style>
+  <w:style w:type="paragraph" w:styleId="Heading2">
+    <w:name w:val="heading 2"/>
+    <w:basedOn w:val="Normal"/>
+    <w:next w:val="Normal"/>
+    <w:link w:val="Heading2Char"/>
+    <w:uiPriority w:val="9"/>
+    <w:unhideWhenUsed/>
+    <w:qFormat/>
+    <w:rsid w:val="0021654E"/>
+    <w:pPr>
+      <w:keepNext/>
+      <w:keepLines/>
+      <w:spacing w:before="200"/>
+      <w:outlineLvl w:val="1"/>
+    </w:pPr>
+    <w:rPr>
+      <w:rFonts w:asciiTheme="majorHAnsi" w:eastAsiaTheme="majorEastAsia" w:hAnsiTheme="majorHAnsi" w:cstheme="majorBidi"/>
+      <w:b/>
+      <w:bCs/>
+      <w:color w:val="4F81BD" w:themeColor="accent1"/>
+      <w:sz w:val="26"/>
+      <w:szCs w:val="26"/>
+    </w:rPr>
+  </w:style>
+  <w:style w:type="paragraph" w:styleId="Heading3">
+    <w:name w:val="heading 3"/>
+    <w:basedOn w:val="Normal"/>
+    <w:next w:val="Normal"/>
+    <w:link w:val="Heading3Char"/>
+    <w:uiPriority w:val="9"/>
+    <w:unhideWhenUsed/>
+    <w:qFormat/>
+    <w:rsid w:val="0021654E"/>
+    <w:pPr>
+      <w:keepNext/>
+      <w:keepLines/>
+      <w:spacing w:before="200"/>
+      <w:outlineLvl w:val="2"/>
+    </w:pPr>
+    <w:rPr>
+      <w:rFonts w:asciiTheme="majorHAnsi" w:eastAsiaTheme="majorEastAsia" w:hAnsiTheme="majorHAnsi" w:cstheme="majorBidi"/>
+      <w:b/>
+      <w:bCs/>
+      <w:color w:val="4F81BD" w:themeColor="accent1"/>
+    </w:rPr>
+  </w:style>
   <w:style w:type="character" w:default="1" w:styleId="DefaultParagraphFont">
     <w:name w:val="Default Paragraph Font"/>
     <w:uiPriority w:val="1"/>
@@ -2103,6 +4304,34 @@
       <w:rFonts w:ascii="Lucida Grande" w:hAnsi="Lucida Grande"/>
       <w:sz w:val="18"/>
       <w:szCs w:val="18"/>
+    </w:rPr>
+  </w:style>
+  <w:style w:type="character" w:customStyle="1" w:styleId="Heading2Char">
+    <w:name w:val="Heading 2 Char"/>
+    <w:basedOn w:val="DefaultParagraphFont"/>
+    <w:link w:val="Heading2"/>
+    <w:uiPriority w:val="9"/>
+    <w:rsid w:val="0021654E"/>
+    <w:rPr>
+      <w:rFonts w:asciiTheme="majorHAnsi" w:eastAsiaTheme="majorEastAsia" w:hAnsiTheme="majorHAnsi" w:cstheme="majorBidi"/>
+      <w:b/>
+      <w:bCs/>
+      <w:color w:val="4F81BD" w:themeColor="accent1"/>
+      <w:sz w:val="26"/>
+      <w:szCs w:val="26"/>
+    </w:rPr>
+  </w:style>
+  <w:style w:type="character" w:customStyle="1" w:styleId="Heading3Char">
+    <w:name w:val="Heading 3 Char"/>
+    <w:basedOn w:val="DefaultParagraphFont"/>
+    <w:link w:val="Heading3"/>
+    <w:uiPriority w:val="9"/>
+    <w:rsid w:val="0021654E"/>
+    <w:rPr>
+      <w:rFonts w:asciiTheme="majorHAnsi" w:eastAsiaTheme="majorEastAsia" w:hAnsiTheme="majorHAnsi" w:cstheme="majorBidi"/>
+      <w:b/>
+      <w:bCs/>
+      <w:color w:val="4F81BD" w:themeColor="accent1"/>
     </w:rPr>
   </w:style>
 </w:styles>

</xml_diff>